<commit_message>
added some important risk factors
</commit_message>
<xml_diff>
--- a/Articles/Proposal/Proposal V1.docx
+++ b/Articles/Proposal/Proposal V1.docx
@@ -45,10 +45,19 @@
         <w:t>investigate the relationship between birth attendant (i.e. doctor vs. midwife) and infant mortality. Analyzing birth records</w:t>
       </w:r>
       <w:r>
-        <w:t xml:space="preserve"> from the U.S. between 1995-2002</w:t>
-      </w:r>
-      <w:r>
-        <w:t xml:space="preserve"> using propensity score matching will constitute the first in-depth look into the efficacy of midwife services in the U.S. </w:t>
+        <w:t xml:space="preserve"> from the New Mexico</w:t>
+      </w:r>
+      <w:r>
+        <w:t xml:space="preserve"> between 1995-2002</w:t>
+      </w:r>
+      <w:r>
+        <w:t xml:space="preserve"> using propensity score matching will constitute the first in-depth look into the efficac</w:t>
+      </w:r>
+      <w:r>
+        <w:t>y of midwife services in the New Mexico</w:t>
+      </w:r>
+      <w:r>
+        <w:t xml:space="preserve">. </w:t>
       </w:r>
     </w:p>
     <w:p>
@@ -83,7 +92,39 @@
         <w:ind w:firstLine="720"/>
       </w:pPr>
       <w:r>
-        <w:t>One of the main goals of the Affordable Care Act was to lower healthcare costs for Americans by encouraging individuals to get covered by health insurance, expanding Medicaid, and encouraging hospitals to lower healthcare cost while maintaining healthcare quality (citation). Labor and delivery should be foremost in hospitals and policy-makers’ minds. Not only does the U.S. have one of the highest infant mortality rates in the developed world (cia factbook), but the cost of child birth in the U.S. is much higher than other Western countries as well (ny times). One significant difference between giving birth in the U.S. and other developed countries is the percentage of births that are attended by a midwife. In the U.S. only eight percent of deliveries are attended by a midwife as compared to 45 and 68 percent in the Netherlands and Britain, respectively. Although increasing the number of births attended by a midwife may indeed lower costs, because the child-bearing population in the U.S. may look much different than the populations in Europe and other parts of the world, it is important to investigate how birth outcomes in the U.S. vary based on birth attendant.</w:t>
+        <w:t>One of the main goals of the Affordable Care Act was to lower healthcare costs for Americans by encouraging individuals to get covered by health insurance, expanding Medicaid, and encouraging hospitals to lower healthcare cost while maintaining healthcare quality (citation). Labor and delivery should be foremost in hospitals and policy-makers’ minds. Not only does the U.S. have one of the highest infant mortality rates in the developed world (</w:t>
+      </w:r>
+      <w:proofErr w:type="spellStart"/>
+      <w:r>
+        <w:t>cia</w:t>
+      </w:r>
+      <w:proofErr w:type="spellEnd"/>
+      <w:r>
+        <w:t xml:space="preserve"> </w:t>
+      </w:r>
+      <w:proofErr w:type="spellStart"/>
+      <w:r>
+        <w:t>factbook</w:t>
+      </w:r>
+      <w:proofErr w:type="spellEnd"/>
+      <w:r>
+        <w:t>), but the cost of child birth in the U.S. is much higher than other Western countries as well (</w:t>
+      </w:r>
+      <w:proofErr w:type="spellStart"/>
+      <w:r>
+        <w:t>ny</w:t>
+      </w:r>
+      <w:proofErr w:type="spellEnd"/>
+      <w:r>
+        <w:t xml:space="preserve"> times). One significant difference between giving birth in the U.S. and other developed countries </w:t>
+      </w:r>
+      <w:proofErr w:type="gramStart"/>
+      <w:r>
+        <w:t>is</w:t>
+      </w:r>
+      <w:proofErr w:type="gramEnd"/>
+      <w:r>
+        <w:t xml:space="preserve"> the percentage of births that are attended by a midwife. In the U.S. only eight percent of deliveries are attended by a midwife as compared to 45 and 68 percent in the Netherlands and Britain, respectively. Although increasing the number of births attended by a midwife may indeed lower costs, because the child-bearing population in the U.S. may look much different than the populations in Europe and other parts of the world, it is important to investigate how birth outcomes in the U.S. vary based on birth attendant.</w:t>
       </w:r>
     </w:p>
     <w:p>
@@ -104,10 +145,78 @@
         <w:spacing w:line="360" w:lineRule="auto"/>
         <w:ind w:firstLine="720"/>
       </w:pPr>
+      <w:r>
+        <w:t xml:space="preserve">Berglund, Lindberg, Nystrom and </w:t>
+      </w:r>
+      <w:proofErr w:type="spellStart"/>
+      <w:r>
+        <w:t>LindMark</w:t>
+      </w:r>
+      <w:proofErr w:type="spellEnd"/>
+      <w:r>
+        <w:t xml:space="preserve"> show that there </w:t>
+      </w:r>
+      <w:proofErr w:type="gramStart"/>
+      <w:r>
+        <w:t>is</w:t>
+      </w:r>
+      <w:proofErr w:type="gramEnd"/>
+      <w:r>
+        <w:t xml:space="preserve"> no adverse effects on risk assessment when Swedish women’s risk level is assessed only by a midwife as compared to a midwife and doctor in sequence (2007).</w:t>
+      </w:r>
+    </w:p>
+    <w:p>
+      <w:pPr>
+        <w:spacing w:line="360" w:lineRule="auto"/>
+        <w:ind w:firstLine="720"/>
+      </w:pPr>
+      <w:r>
+        <w:t xml:space="preserve">Black, Mitchell, and </w:t>
+      </w:r>
+      <w:proofErr w:type="spellStart"/>
+      <w:r>
+        <w:t>Danielian</w:t>
+      </w:r>
+      <w:proofErr w:type="spellEnd"/>
+      <w:r>
+        <w:t xml:space="preserve"> demonstrate that for one training hospital in the U.K. midwifes have no worse outcomes than </w:t>
+      </w:r>
+      <w:r>
+        <w:t xml:space="preserve">doctors when perform instrument assisted </w:t>
+      </w:r>
+      <w:r>
+        <w:t xml:space="preserve">births. </w:t>
+      </w:r>
+    </w:p>
+    <w:p>
+      <w:pPr>
+        <w:spacing w:line="360" w:lineRule="auto"/>
+        <w:ind w:firstLine="720"/>
+      </w:pPr>
+    </w:p>
+    <w:p>
+      <w:pPr>
+        <w:spacing w:line="360" w:lineRule="auto"/>
+        <w:ind w:firstLine="720"/>
+      </w:pPr>
       <w:bookmarkStart w:id="0" w:name="_GoBack"/>
       <w:bookmarkEnd w:id="0"/>
-      <w:r>
-        <w:t>Berglund, Lindberg, Nystrom and LindMark show that there is no adverse effects on risk assessment when Swedish women’s risk level is assessed only by a midwife as compared to a midwife and doctor in sequence (2007).</w:t>
+    </w:p>
+    <w:p>
+      <w:pPr>
+        <w:spacing w:line="360" w:lineRule="auto"/>
+        <w:ind w:firstLine="720"/>
+      </w:pPr>
+      <w:r>
+        <w:t xml:space="preserve">Jena, Prasad, Goldman and </w:t>
+      </w:r>
+      <w:proofErr w:type="spellStart"/>
+      <w:r>
+        <w:t>Romley</w:t>
+      </w:r>
+      <w:proofErr w:type="spellEnd"/>
+      <w:r>
+        <w:t xml:space="preserve"> demonstrate that patients treated for AMI and heart-failure at major teaching hospitals during two national conferences for Cardiologists had mortality outcomes no worse than those treated during non-conference periods. </w:t>
       </w:r>
     </w:p>
     <w:p>
@@ -181,7 +290,39 @@
         <w:ind w:left="1080"/>
       </w:pPr>
       <w:r>
-        <w:t>Tracy, S. K., Hartz, D. L., Tracy, M. B., Allen, J., Forti, A., Hall, B., . . . Kildea, S. (2013). Caseload midwifery care versus standard maternity care for women of any risk: M@NGO, a randomised controlled trial.</w:t>
+        <w:t xml:space="preserve">Tracy, S. K., </w:t>
+      </w:r>
+      <w:proofErr w:type="spellStart"/>
+      <w:r>
+        <w:t>Hartz</w:t>
+      </w:r>
+      <w:proofErr w:type="spellEnd"/>
+      <w:r>
+        <w:t xml:space="preserve">, D. L., Tracy, M. B., Allen, J., </w:t>
+      </w:r>
+      <w:proofErr w:type="spellStart"/>
+      <w:r>
+        <w:t>Forti</w:t>
+      </w:r>
+      <w:proofErr w:type="spellEnd"/>
+      <w:r>
+        <w:t xml:space="preserve">, A., Hall, B., . . . </w:t>
+      </w:r>
+      <w:proofErr w:type="spellStart"/>
+      <w:r>
+        <w:t>Kildea</w:t>
+      </w:r>
+      <w:proofErr w:type="spellEnd"/>
+      <w:r>
+        <w:t xml:space="preserve">, S. (2013). Caseload midwifery care versus standard maternity care for women of any risk: M@NGO, a </w:t>
+      </w:r>
+      <w:proofErr w:type="spellStart"/>
+      <w:r>
+        <w:t>randomised</w:t>
+      </w:r>
+      <w:proofErr w:type="spellEnd"/>
+      <w:r>
+        <w:t xml:space="preserve"> controlled trial.</w:t>
       </w:r>
       <w:r>
         <w:rPr>
@@ -191,7 +332,15 @@
         <w:t xml:space="preserve"> The Lancet, 382</w:t>
       </w:r>
       <w:r>
-        <w:t>(9906), 1723-32. doi:http://dx.doi.org/10.1016/S0140-6736(13)61406-3</w:t>
+        <w:t xml:space="preserve">(9906), 1723-32. </w:t>
+      </w:r>
+      <w:proofErr w:type="spellStart"/>
+      <w:r>
+        <w:t>doi:http</w:t>
+      </w:r>
+      <w:proofErr w:type="spellEnd"/>
+      <w:r>
+        <w:t>://dx.doi.org/10.1016/S0140-6736(13)61406-3</w:t>
       </w:r>
     </w:p>
     <w:p>

</xml_diff>

<commit_message>
the analysis should be working now for years 1995-2004
</commit_message>
<xml_diff>
--- a/Articles/Proposal/Proposal V1.docx
+++ b/Articles/Proposal/Proposal V1.docx
@@ -2,12 +2,629 @@
 <file path=word/document.xml><?xml version="1.0" encoding="utf-8"?>
 <w:document xmlns:wpc="http://schemas.microsoft.com/office/word/2010/wordprocessingCanvas" xmlns:mo="http://schemas.microsoft.com/office/mac/office/2008/main" xmlns:mc="http://schemas.openxmlformats.org/markup-compatibility/2006" xmlns:mv="urn:schemas-microsoft-com:mac:vml" xmlns:o="urn:schemas-microsoft-com:office:office" xmlns:r="http://schemas.openxmlformats.org/officeDocument/2006/relationships" xmlns:m="http://schemas.openxmlformats.org/officeDocument/2006/math" xmlns:v="urn:schemas-microsoft-com:vml" xmlns:wp14="http://schemas.microsoft.com/office/word/2010/wordprocessingDrawing" xmlns:wp="http://schemas.openxmlformats.org/drawingml/2006/wordprocessingDrawing" xmlns:w10="urn:schemas-microsoft-com:office:word" xmlns:w="http://schemas.openxmlformats.org/wordprocessingml/2006/main" xmlns:w14="http://schemas.microsoft.com/office/word/2010/wordml" xmlns:w15="http://schemas.microsoft.com/office/word/2012/wordml" xmlns:wpg="http://schemas.microsoft.com/office/word/2010/wordprocessingGroup" xmlns:wpi="http://schemas.microsoft.com/office/word/2010/wordprocessingInk" xmlns:wne="http://schemas.microsoft.com/office/word/2006/wordml" xmlns:wps="http://schemas.microsoft.com/office/word/2010/wordprocessingShape" mc:Ignorable="w14 w15 wp14">
   <w:body>
+    <w:sdt>
+      <w:sdtPr>
+        <w:id w:val="-414091975"/>
+        <w:docPartObj>
+          <w:docPartGallery w:val="Cover Pages"/>
+          <w:docPartUnique/>
+        </w:docPartObj>
+      </w:sdtPr>
+      <w:sdtEndPr/>
+      <w:sdtContent>
+        <w:p>
+          <w:r>
+            <w:rPr>
+              <w:noProof/>
+            </w:rPr>
+            <mc:AlternateContent>
+              <mc:Choice Requires="wps">
+                <w:drawing>
+                  <wp:anchor distT="0" distB="0" distL="114300" distR="114300" simplePos="0" relativeHeight="251661312" behindDoc="0" locked="0" layoutInCell="1" allowOverlap="1" wp14:anchorId="02FED82F" wp14:editId="05B82ADD">
+                    <wp:simplePos x="0" y="0"/>
+                    <wp:positionH relativeFrom="page">
+                      <wp:align>left</wp:align>
+                    </wp:positionH>
+                    <wp:positionV relativeFrom="page">
+                      <wp:align>bottom</wp:align>
+                    </wp:positionV>
+                    <wp:extent cx="5534025" cy="2724912"/>
+                    <wp:effectExtent l="0" t="0" r="0" b="0"/>
+                    <wp:wrapNone/>
+                    <wp:docPr id="36" name="Text Box 36" title="Title and subtitle"/>
+                    <wp:cNvGraphicFramePr/>
+                    <a:graphic xmlns:a="http://schemas.openxmlformats.org/drawingml/2006/main">
+                      <a:graphicData uri="http://schemas.microsoft.com/office/word/2010/wordprocessingShape">
+                        <wps:wsp>
+                          <wps:cNvSpPr txBox="1"/>
+                          <wps:spPr>
+                            <a:xfrm>
+                              <a:off x="0" y="0"/>
+                              <a:ext cx="5534025" cy="2724912"/>
+                            </a:xfrm>
+                            <a:prstGeom prst="rect">
+                              <a:avLst/>
+                            </a:prstGeom>
+                            <a:noFill/>
+                            <a:ln w="6350">
+                              <a:noFill/>
+                            </a:ln>
+                          </wps:spPr>
+                          <wps:txbx>
+                            <w:txbxContent>
+                              <w:sdt>
+                                <w:sdtPr>
+                                  <w:rPr>
+                                    <w:i/>
+                                    <w:color w:val="262626" w:themeColor="text1" w:themeTint="D9"/>
+                                    <w:sz w:val="32"/>
+                                    <w:szCs w:val="32"/>
+                                  </w:rPr>
+                                  <w:alias w:val="Author"/>
+                                  <w:tag w:val=""/>
+                                  <w:id w:val="-1315403320"/>
+                                  <w:dataBinding w:prefixMappings="xmlns:ns0='http://purl.org/dc/elements/1.1/' xmlns:ns1='http://schemas.openxmlformats.org/package/2006/metadata/core-properties' " w:xpath="/ns1:coreProperties[1]/ns0:creator[1]" w:storeItemID="{6C3C8BC8-F283-45AE-878A-BAB7291924A1}"/>
+                                  <w15:appearance w15:val="hidden"/>
+                                  <w:text/>
+                                </w:sdtPr>
+                                <w:sdtEndPr/>
+                                <w:sdtContent>
+                                  <w:p>
+                                    <w:pPr>
+                                      <w:pStyle w:val="NoSpacing"/>
+                                      <w:spacing w:after="480"/>
+                                      <w:rPr>
+                                        <w:i/>
+                                        <w:color w:val="262626" w:themeColor="text1" w:themeTint="D9"/>
+                                        <w:sz w:val="32"/>
+                                        <w:szCs w:val="32"/>
+                                      </w:rPr>
+                                    </w:pPr>
+                                    <w:r>
+                                      <w:rPr>
+                                        <w:i/>
+                                        <w:color w:val="262626" w:themeColor="text1" w:themeTint="D9"/>
+                                        <w:sz w:val="32"/>
+                                        <w:szCs w:val="32"/>
+                                      </w:rPr>
+                                      <w:t>Joshua Taylor</w:t>
+                                    </w:r>
+                                  </w:p>
+                                </w:sdtContent>
+                              </w:sdt>
+                              <w:p>
+                                <w:pPr>
+                                  <w:pStyle w:val="NoSpacing"/>
+                                  <w:rPr>
+                                    <w:i/>
+                                    <w:color w:val="262626" w:themeColor="text1" w:themeTint="D9"/>
+                                    <w:sz w:val="26"/>
+                                    <w:szCs w:val="26"/>
+                                  </w:rPr>
+                                </w:pPr>
+                                <w:sdt>
+                                  <w:sdtPr>
+                                    <w:rPr>
+                                      <w:i/>
+                                      <w:color w:val="262626" w:themeColor="text1" w:themeTint="D9"/>
+                                      <w:sz w:val="26"/>
+                                      <w:szCs w:val="26"/>
+                                    </w:rPr>
+                                    <w:alias w:val="Company"/>
+                                    <w:tag w:val=""/>
+                                    <w:id w:val="775749618"/>
+                                    <w:dataBinding w:prefixMappings="xmlns:ns0='http://schemas.openxmlformats.org/officeDocument/2006/extended-properties' " w:xpath="/ns0:Properties[1]/ns0:Company[1]" w:storeItemID="{6668398D-A668-4E3E-A5EB-62B293D839F1}"/>
+                                    <w15:appearance w15:val="hidden"/>
+                                    <w:text/>
+                                  </w:sdtPr>
+                                  <w:sdtEndPr/>
+                                  <w:sdtContent>
+                                    <w:r>
+                                      <w:rPr>
+                                        <w:i/>
+                                        <w:color w:val="262626" w:themeColor="text1" w:themeTint="D9"/>
+                                        <w:sz w:val="26"/>
+                                        <w:szCs w:val="26"/>
+                                      </w:rPr>
+                                      <w:t>Econ 756</w:t>
+                                    </w:r>
+                                  </w:sdtContent>
+                                </w:sdt>
+                                <w:r>
+                                  <w:rPr>
+                                    <w:i/>
+                                    <w:color w:val="262626" w:themeColor="text1" w:themeTint="D9"/>
+                                    <w:sz w:val="26"/>
+                                    <w:szCs w:val="26"/>
+                                  </w:rPr>
+                                  <w:t xml:space="preserve"> | Health Economics</w:t>
+                                </w:r>
+                              </w:p>
+                            </w:txbxContent>
+                          </wps:txbx>
+                          <wps:bodyPr rot="0" spcFirstLastPara="0" vertOverflow="overflow" horzOverflow="overflow" vert="horz" wrap="square" lIns="1188720" tIns="91440" rIns="0" bIns="914400" numCol="1" spcCol="0" rtlCol="0" fromWordArt="0" anchor="b" anchorCtr="0" forceAA="0" compatLnSpc="1">
+                            <a:prstTxWarp prst="textNoShape">
+                              <a:avLst/>
+                            </a:prstTxWarp>
+                            <a:noAutofit/>
+                          </wps:bodyPr>
+                        </wps:wsp>
+                      </a:graphicData>
+                    </a:graphic>
+                    <wp14:sizeRelH relativeFrom="page">
+                      <wp14:pctWidth>89000</wp14:pctWidth>
+                    </wp14:sizeRelH>
+                    <wp14:sizeRelV relativeFrom="margin">
+                      <wp14:pctHeight>0</wp14:pctHeight>
+                    </wp14:sizeRelV>
+                  </wp:anchor>
+                </w:drawing>
+              </mc:Choice>
+              <mc:Fallback>
+                <w:pict>
+                  <v:shapetype w14:anchorId="02FED82F" id="_x0000_t202" coordsize="21600,21600" o:spt="202" path="m0,0l0,21600,21600,21600,21600,0xe">
+                    <v:stroke joinstyle="miter"/>
+                    <v:path gradientshapeok="t" o:connecttype="rect"/>
+                  </v:shapetype>
+                  <v:shape id="Text_x0020_Box_x0020_36" o:spid="_x0000_s1026" type="#_x0000_t202" alt="Title: Title and subtitle" style="position:absolute;margin-left:0;margin-top:0;width:435.75pt;height:214.55pt;z-index:251661312;visibility:visible;mso-wrap-style:square;mso-width-percent:890;mso-height-percent:0;mso-wrap-distance-left:9pt;mso-wrap-distance-top:0;mso-wrap-distance-right:9pt;mso-wrap-distance-bottom:0;mso-position-horizontal:left;mso-position-horizontal-relative:page;mso-position-vertical:bottom;mso-position-vertical-relative:page;mso-width-percent:890;mso-height-percent:0;mso-width-relative:page;mso-height-relative:margin;v-text-anchor:bottom" o:gfxdata="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" filled="f" stroked="f" strokeweight=".5pt">
+                    <v:textbox inset="93.6pt,7.2pt,0,1in">
+                      <w:txbxContent>
+                        <w:sdt>
+                          <w:sdtPr>
+                            <w:rPr>
+                              <w:i/>
+                              <w:color w:val="262626" w:themeColor="text1" w:themeTint="D9"/>
+                              <w:sz w:val="32"/>
+                              <w:szCs w:val="32"/>
+                            </w:rPr>
+                            <w:alias w:val="Author"/>
+                            <w:tag w:val=""/>
+                            <w:id w:val="-1315403320"/>
+                            <w:dataBinding w:prefixMappings="xmlns:ns0='http://purl.org/dc/elements/1.1/' xmlns:ns1='http://schemas.openxmlformats.org/package/2006/metadata/core-properties' " w:xpath="/ns1:coreProperties[1]/ns0:creator[1]" w:storeItemID="{6C3C8BC8-F283-45AE-878A-BAB7291924A1}"/>
+                            <w15:appearance w15:val="hidden"/>
+                            <w:text/>
+                          </w:sdtPr>
+                          <w:sdtContent>
+                            <w:p>
+                              <w:pPr>
+                                <w:pStyle w:val="NoSpacing"/>
+                                <w:spacing w:after="480"/>
+                                <w:rPr>
+                                  <w:i/>
+                                  <w:color w:val="262626" w:themeColor="text1" w:themeTint="D9"/>
+                                  <w:sz w:val="32"/>
+                                  <w:szCs w:val="32"/>
+                                </w:rPr>
+                              </w:pPr>
+                              <w:r>
+                                <w:rPr>
+                                  <w:i/>
+                                  <w:color w:val="262626" w:themeColor="text1" w:themeTint="D9"/>
+                                  <w:sz w:val="32"/>
+                                  <w:szCs w:val="32"/>
+                                </w:rPr>
+                                <w:t>Joshua Taylor</w:t>
+                              </w:r>
+                            </w:p>
+                          </w:sdtContent>
+                        </w:sdt>
+                        <w:p>
+                          <w:pPr>
+                            <w:pStyle w:val="NoSpacing"/>
+                            <w:rPr>
+                              <w:i/>
+                              <w:color w:val="262626" w:themeColor="text1" w:themeTint="D9"/>
+                              <w:sz w:val="26"/>
+                              <w:szCs w:val="26"/>
+                            </w:rPr>
+                          </w:pPr>
+                          <w:sdt>
+                            <w:sdtPr>
+                              <w:rPr>
+                                <w:i/>
+                                <w:color w:val="262626" w:themeColor="text1" w:themeTint="D9"/>
+                                <w:sz w:val="26"/>
+                                <w:szCs w:val="26"/>
+                              </w:rPr>
+                              <w:alias w:val="Company"/>
+                              <w:tag w:val=""/>
+                              <w:id w:val="775749618"/>
+                              <w:dataBinding w:prefixMappings="xmlns:ns0='http://schemas.openxmlformats.org/officeDocument/2006/extended-properties' " w:xpath="/ns0:Properties[1]/ns0:Company[1]" w:storeItemID="{6668398D-A668-4E3E-A5EB-62B293D839F1}"/>
+                              <w15:appearance w15:val="hidden"/>
+                              <w:text/>
+                            </w:sdtPr>
+                            <w:sdtContent>
+                              <w:r>
+                                <w:rPr>
+                                  <w:i/>
+                                  <w:color w:val="262626" w:themeColor="text1" w:themeTint="D9"/>
+                                  <w:sz w:val="26"/>
+                                  <w:szCs w:val="26"/>
+                                </w:rPr>
+                                <w:t>Econ 756</w:t>
+                              </w:r>
+                            </w:sdtContent>
+                          </w:sdt>
+                          <w:r>
+                            <w:rPr>
+                              <w:i/>
+                              <w:color w:val="262626" w:themeColor="text1" w:themeTint="D9"/>
+                              <w:sz w:val="26"/>
+                              <w:szCs w:val="26"/>
+                            </w:rPr>
+                            <w:t xml:space="preserve"> | Health Economics</w:t>
+                          </w:r>
+                        </w:p>
+                      </w:txbxContent>
+                    </v:textbox>
+                    <w10:wrap anchorx="page" anchory="page"/>
+                  </v:shape>
+                </w:pict>
+              </mc:Fallback>
+            </mc:AlternateContent>
+          </w:r>
+          <w:r>
+            <w:rPr>
+              <w:noProof/>
+            </w:rPr>
+            <mc:AlternateContent>
+              <mc:Choice Requires="wps">
+                <w:drawing>
+                  <wp:anchor distT="0" distB="0" distL="114300" distR="114300" simplePos="0" relativeHeight="251660288" behindDoc="1" locked="0" layoutInCell="1" allowOverlap="1" wp14:anchorId="05512513" wp14:editId="15080AA2">
+                    <wp:simplePos x="0" y="0"/>
+                    <mc:AlternateContent>
+                      <mc:Choice Requires="wp14">
+                        <wp:positionH relativeFrom="page">
+                          <wp14:pctPosHOffset>10000</wp14:pctPosHOffset>
+                        </wp:positionH>
+                      </mc:Choice>
+                      <mc:Fallback>
+                        <wp:positionH relativeFrom="page">
+                          <wp:posOffset>777240</wp:posOffset>
+                        </wp:positionH>
+                      </mc:Fallback>
+                    </mc:AlternateContent>
+                    <mc:AlternateContent>
+                      <mc:Choice Requires="wp14">
+                        <wp:positionV relativeFrom="page">
+                          <wp14:pctPosVOffset>15000</wp14:pctPosVOffset>
+                        </wp:positionV>
+                      </mc:Choice>
+                      <mc:Fallback>
+                        <wp:positionV relativeFrom="page">
+                          <wp:posOffset>1508760</wp:posOffset>
+                        </wp:positionV>
+                      </mc:Fallback>
+                    </mc:AlternateContent>
+                    <wp:extent cx="0" cy="1543050"/>
+                    <wp:effectExtent l="19050" t="0" r="19050" b="23495"/>
+                    <wp:wrapNone/>
+                    <wp:docPr id="37" name="Straight Connector 37"/>
+                    <wp:cNvGraphicFramePr/>
+                    <a:graphic xmlns:a="http://schemas.openxmlformats.org/drawingml/2006/main">
+                      <a:graphicData uri="http://schemas.microsoft.com/office/word/2010/wordprocessingShape">
+                        <wps:wsp>
+                          <wps:cNvCnPr/>
+                          <wps:spPr>
+                            <a:xfrm>
+                              <a:off x="0" y="0"/>
+                              <a:ext cx="0" cy="1543050"/>
+                            </a:xfrm>
+                            <a:prstGeom prst="line">
+                              <a:avLst/>
+                            </a:prstGeom>
+                            <a:ln w="28575">
+                              <a:solidFill>
+                                <a:schemeClr val="tx1">
+                                  <a:lumMod val="85000"/>
+                                  <a:lumOff val="15000"/>
+                                </a:schemeClr>
+                              </a:solidFill>
+                            </a:ln>
+                          </wps:spPr>
+                          <wps:style>
+                            <a:lnRef idx="1">
+                              <a:schemeClr val="accent1"/>
+                            </a:lnRef>
+                            <a:fillRef idx="0">
+                              <a:schemeClr val="accent1"/>
+                            </a:fillRef>
+                            <a:effectRef idx="0">
+                              <a:schemeClr val="accent1"/>
+                            </a:effectRef>
+                            <a:fontRef idx="minor">
+                              <a:schemeClr val="tx1"/>
+                            </a:fontRef>
+                          </wps:style>
+                          <wps:bodyPr/>
+                        </wps:wsp>
+                      </a:graphicData>
+                    </a:graphic>
+                    <wp14:sizeRelV relativeFrom="page">
+                      <wp14:pctHeight>79500</wp14:pctHeight>
+                    </wp14:sizeRelV>
+                  </wp:anchor>
+                </w:drawing>
+              </mc:Choice>
+              <mc:Fallback>
+                <w:pict>
+                  <v:line w14:anchorId="4BD319E1" id="Straight_x0020_Connector_x0020_37" o:spid="_x0000_s1026" style="position:absolute;z-index:-251656192;visibility:visible;mso-wrap-style:square;mso-height-percent:795;mso-left-percent:100;mso-top-percent:150;mso-wrap-distance-left:9pt;mso-wrap-distance-top:0;mso-wrap-distance-right:9pt;mso-wrap-distance-bottom:0;mso-position-horizontal-relative:page;mso-position-vertical-relative:page;mso-height-percent:795;mso-left-percent:100;mso-top-percent:150;mso-height-relative:page" from="0,0" to="0,121.5pt" o:gfxdata="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" strokecolor="#272727 [2749]" strokeweight="2.25pt">
+                    <v:stroke joinstyle="miter"/>
+                    <w10:wrap anchorx="page" anchory="page"/>
+                  </v:line>
+                </w:pict>
+              </mc:Fallback>
+            </mc:AlternateContent>
+          </w:r>
+          <w:r>
+            <w:rPr>
+              <w:noProof/>
+            </w:rPr>
+            <mc:AlternateContent>
+              <mc:Choice Requires="wps">
+                <w:drawing>
+                  <wp:anchor distT="0" distB="0" distL="114300" distR="114300" simplePos="0" relativeHeight="251659264" behindDoc="0" locked="0" layoutInCell="1" allowOverlap="1" wp14:anchorId="708CB108" wp14:editId="60708474">
+                    <wp:simplePos x="0" y="0"/>
+                    <wp:positionH relativeFrom="page">
+                      <wp:align>left</wp:align>
+                    </wp:positionH>
+                    <mc:AlternateContent>
+                      <mc:Choice Requires="wp14">
+                        <wp:positionV relativeFrom="page">
+                          <wp14:pctPosVOffset>15000</wp14:pctPosVOffset>
+                        </wp:positionV>
+                      </mc:Choice>
+                      <mc:Fallback>
+                        <wp:positionV relativeFrom="page">
+                          <wp:posOffset>1508760</wp:posOffset>
+                        </wp:positionV>
+                      </mc:Fallback>
+                    </mc:AlternateContent>
+                    <wp:extent cx="6917690" cy="4669155"/>
+                    <wp:effectExtent l="0" t="0" r="0" b="2540"/>
+                    <wp:wrapNone/>
+                    <wp:docPr id="38" name="Text Box 38" title="Title and subtitle"/>
+                    <wp:cNvGraphicFramePr/>
+                    <a:graphic xmlns:a="http://schemas.openxmlformats.org/drawingml/2006/main">
+                      <a:graphicData uri="http://schemas.microsoft.com/office/word/2010/wordprocessingShape">
+                        <wps:wsp>
+                          <wps:cNvSpPr txBox="1"/>
+                          <wps:spPr>
+                            <a:xfrm>
+                              <a:off x="0" y="0"/>
+                              <a:ext cx="6917690" cy="4669155"/>
+                            </a:xfrm>
+                            <a:prstGeom prst="rect">
+                              <a:avLst/>
+                            </a:prstGeom>
+                            <a:noFill/>
+                            <a:ln w="6350">
+                              <a:noFill/>
+                            </a:ln>
+                          </wps:spPr>
+                          <wps:txbx>
+                            <w:txbxContent>
+                              <w:sdt>
+                                <w:sdtPr>
+                                  <w:rPr>
+                                    <w:rFonts w:asciiTheme="majorHAnsi" w:hAnsiTheme="majorHAnsi"/>
+                                    <w:i/>
+                                    <w:caps/>
+                                    <w:color w:val="262626" w:themeColor="text1" w:themeTint="D9"/>
+                                    <w:sz w:val="120"/>
+                                    <w:szCs w:val="120"/>
+                                  </w:rPr>
+                                  <w:alias w:val="Title"/>
+                                  <w:tag w:val=""/>
+                                  <w:id w:val="1666976605"/>
+                                  <w:dataBinding w:prefixMappings="xmlns:ns0='http://purl.org/dc/elements/1.1/' xmlns:ns1='http://schemas.openxmlformats.org/package/2006/metadata/core-properties' " w:xpath="/ns1:coreProperties[1]/ns0:title[1]" w:storeItemID="{6C3C8BC8-F283-45AE-878A-BAB7291924A1}"/>
+                                  <w15:appearance w15:val="hidden"/>
+                                  <w:text/>
+                                </w:sdtPr>
+                                <w:sdtEndPr/>
+                                <w:sdtContent>
+                                  <w:p>
+                                    <w:pPr>
+                                      <w:pStyle w:val="NoSpacing"/>
+                                      <w:spacing w:after="900"/>
+                                      <w:rPr>
+                                        <w:rFonts w:asciiTheme="majorHAnsi" w:hAnsiTheme="majorHAnsi"/>
+                                        <w:i/>
+                                        <w:caps/>
+                                        <w:color w:val="262626" w:themeColor="text1" w:themeTint="D9"/>
+                                        <w:sz w:val="120"/>
+                                        <w:szCs w:val="120"/>
+                                      </w:rPr>
+                                    </w:pPr>
+                                    <w:r>
+                                      <w:rPr>
+                                        <w:rFonts w:asciiTheme="majorHAnsi" w:hAnsiTheme="majorHAnsi"/>
+                                        <w:i/>
+                                        <w:caps/>
+                                        <w:color w:val="262626" w:themeColor="text1" w:themeTint="D9"/>
+                                        <w:sz w:val="120"/>
+                                        <w:szCs w:val="120"/>
+                                      </w:rPr>
+                                      <w:t>Cuttting costs without cutting corners</w:t>
+                                    </w:r>
+                                  </w:p>
+                                </w:sdtContent>
+                              </w:sdt>
+                              <w:sdt>
+                                <w:sdtPr>
+                                  <w:rPr>
+                                    <w:color w:val="262626" w:themeColor="text1" w:themeTint="D9"/>
+                                    <w:sz w:val="36"/>
+                                    <w:szCs w:val="36"/>
+                                  </w:rPr>
+                                  <w:alias w:val="Subtitle"/>
+                                  <w:tag w:val=""/>
+                                  <w:id w:val="1143773791"/>
+                                  <w:dataBinding w:prefixMappings="xmlns:ns0='http://purl.org/dc/elements/1.1/' xmlns:ns1='http://schemas.openxmlformats.org/package/2006/metadata/core-properties' " w:xpath="/ns1:coreProperties[1]/ns0:subject[1]" w:storeItemID="{6C3C8BC8-F283-45AE-878A-BAB7291924A1}"/>
+                                  <w15:appearance w15:val="hidden"/>
+                                  <w:text/>
+                                </w:sdtPr>
+                                <w:sdtEndPr>
+                                  <w:rPr>
+                                    <w:i/>
+                                  </w:rPr>
+                                </w:sdtEndPr>
+                                <w:sdtContent>
+                                  <w:p>
+                                    <w:pPr>
+                                      <w:pStyle w:val="NoSpacing"/>
+                                      <w:rPr>
+                                        <w:i/>
+                                        <w:color w:val="262626" w:themeColor="text1" w:themeTint="D9"/>
+                                        <w:sz w:val="36"/>
+                                        <w:szCs w:val="36"/>
+                                      </w:rPr>
+                                    </w:pPr>
+                                    <w:r>
+                                      <w:rPr>
+                                        <w:color w:val="262626" w:themeColor="text1" w:themeTint="D9"/>
+                                        <w:sz w:val="36"/>
+                                        <w:szCs w:val="36"/>
+                                      </w:rPr>
+                                      <w:t>Analysis of neonatal mortality for midwife deliveries</w:t>
+                                    </w:r>
+                                  </w:p>
+                                </w:sdtContent>
+                              </w:sdt>
+                            </w:txbxContent>
+                          </wps:txbx>
+                          <wps:bodyPr rot="0" spcFirstLastPara="0" vertOverflow="overflow" horzOverflow="overflow" vert="horz" wrap="square" lIns="1188720" tIns="45720" rIns="0" bIns="45720" numCol="1" spcCol="0" rtlCol="0" fromWordArt="0" anchor="t" anchorCtr="0" forceAA="0" compatLnSpc="1">
+                            <a:prstTxWarp prst="textNoShape">
+                              <a:avLst/>
+                            </a:prstTxWarp>
+                            <a:spAutoFit/>
+                          </wps:bodyPr>
+                        </wps:wsp>
+                      </a:graphicData>
+                    </a:graphic>
+                    <wp14:sizeRelH relativeFrom="page">
+                      <wp14:pctWidth>89000</wp14:pctWidth>
+                    </wp14:sizeRelH>
+                    <wp14:sizeRelV relativeFrom="margin">
+                      <wp14:pctHeight>0</wp14:pctHeight>
+                    </wp14:sizeRelV>
+                  </wp:anchor>
+                </w:drawing>
+              </mc:Choice>
+              <mc:Fallback>
+                <w:pict>
+                  <v:shape w14:anchorId="708CB108" id="Text_x0020_Box_x0020_38" o:spid="_x0000_s1027" type="#_x0000_t202" alt="Title: Title and subtitle" style="position:absolute;margin-left:0;margin-top:0;width:544.7pt;height:367.65pt;z-index:251659264;visibility:visible;mso-wrap-style:square;mso-width-percent:890;mso-height-percent:0;mso-top-percent:150;mso-wrap-distance-left:9pt;mso-wrap-distance-top:0;mso-wrap-distance-right:9pt;mso-wrap-distance-bottom:0;mso-position-horizontal:left;mso-position-horizontal-relative:page;mso-position-vertical-relative:page;mso-width-percent:890;mso-height-percent:0;mso-top-percent:150;mso-width-relative:page;mso-height-relative:margin;v-text-anchor:top" o:gfxdata="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" filled="f" stroked="f" strokeweight=".5pt">
+                    <v:textbox style="mso-fit-shape-to-text:t" inset="93.6pt,,0">
+                      <w:txbxContent>
+                        <w:sdt>
+                          <w:sdtPr>
+                            <w:rPr>
+                              <w:rFonts w:asciiTheme="majorHAnsi" w:hAnsiTheme="majorHAnsi"/>
+                              <w:i/>
+                              <w:caps/>
+                              <w:color w:val="262626" w:themeColor="text1" w:themeTint="D9"/>
+                              <w:sz w:val="120"/>
+                              <w:szCs w:val="120"/>
+                            </w:rPr>
+                            <w:alias w:val="Title"/>
+                            <w:tag w:val=""/>
+                            <w:id w:val="1666976605"/>
+                            <w:dataBinding w:prefixMappings="xmlns:ns0='http://purl.org/dc/elements/1.1/' xmlns:ns1='http://schemas.openxmlformats.org/package/2006/metadata/core-properties' " w:xpath="/ns1:coreProperties[1]/ns0:title[1]" w:storeItemID="{6C3C8BC8-F283-45AE-878A-BAB7291924A1}"/>
+                            <w15:appearance w15:val="hidden"/>
+                            <w:text/>
+                          </w:sdtPr>
+                          <w:sdtContent>
+                            <w:p>
+                              <w:pPr>
+                                <w:pStyle w:val="NoSpacing"/>
+                                <w:spacing w:after="900"/>
+                                <w:rPr>
+                                  <w:rFonts w:asciiTheme="majorHAnsi" w:hAnsiTheme="majorHAnsi"/>
+                                  <w:i/>
+                                  <w:caps/>
+                                  <w:color w:val="262626" w:themeColor="text1" w:themeTint="D9"/>
+                                  <w:sz w:val="120"/>
+                                  <w:szCs w:val="120"/>
+                                </w:rPr>
+                              </w:pPr>
+                              <w:r>
+                                <w:rPr>
+                                  <w:rFonts w:asciiTheme="majorHAnsi" w:hAnsiTheme="majorHAnsi"/>
+                                  <w:i/>
+                                  <w:caps/>
+                                  <w:color w:val="262626" w:themeColor="text1" w:themeTint="D9"/>
+                                  <w:sz w:val="120"/>
+                                  <w:szCs w:val="120"/>
+                                </w:rPr>
+                                <w:t>Cuttting costs without cutting corners</w:t>
+                              </w:r>
+                            </w:p>
+                          </w:sdtContent>
+                        </w:sdt>
+                        <w:sdt>
+                          <w:sdtPr>
+                            <w:rPr>
+                              <w:color w:val="262626" w:themeColor="text1" w:themeTint="D9"/>
+                              <w:sz w:val="36"/>
+                              <w:szCs w:val="36"/>
+                            </w:rPr>
+                            <w:alias w:val="Subtitle"/>
+                            <w:tag w:val=""/>
+                            <w:id w:val="1143773791"/>
+                            <w:dataBinding w:prefixMappings="xmlns:ns0='http://purl.org/dc/elements/1.1/' xmlns:ns1='http://schemas.openxmlformats.org/package/2006/metadata/core-properties' " w:xpath="/ns1:coreProperties[1]/ns0:subject[1]" w:storeItemID="{6C3C8BC8-F283-45AE-878A-BAB7291924A1}"/>
+                            <w15:appearance w15:val="hidden"/>
+                            <w:text/>
+                          </w:sdtPr>
+                          <w:sdtEndPr>
+                            <w:rPr>
+                              <w:i/>
+                            </w:rPr>
+                          </w:sdtEndPr>
+                          <w:sdtContent>
+                            <w:p>
+                              <w:pPr>
+                                <w:pStyle w:val="NoSpacing"/>
+                                <w:rPr>
+                                  <w:i/>
+                                  <w:color w:val="262626" w:themeColor="text1" w:themeTint="D9"/>
+                                  <w:sz w:val="36"/>
+                                  <w:szCs w:val="36"/>
+                                </w:rPr>
+                              </w:pPr>
+                              <w:r>
+                                <w:rPr>
+                                  <w:color w:val="262626" w:themeColor="text1" w:themeTint="D9"/>
+                                  <w:sz w:val="36"/>
+                                  <w:szCs w:val="36"/>
+                                </w:rPr>
+                                <w:t>Analysis of neonatal mortality for midwife deliveries</w:t>
+                              </w:r>
+                            </w:p>
+                          </w:sdtContent>
+                        </w:sdt>
+                      </w:txbxContent>
+                    </v:textbox>
+                    <w10:wrap anchorx="page" anchory="page"/>
+                  </v:shape>
+                </w:pict>
+              </mc:Fallback>
+            </mc:AlternateContent>
+          </w:r>
+        </w:p>
+        <w:p>
+          <w:r>
+            <w:br w:type="page"/>
+          </w:r>
+        </w:p>
+      </w:sdtContent>
+    </w:sdt>
     <w:p>
       <w:pPr>
         <w:spacing w:line="360" w:lineRule="auto"/>
         <w:jc w:val="right"/>
       </w:pPr>
       <w:r>
+        <w:lastRenderedPageBreak/>
         <w:t>Joshua Taylor</w:t>
       </w:r>
     </w:p>
@@ -42,10 +659,19 @@
         <w:t xml:space="preserve">This paper will </w:t>
       </w:r>
       <w:r>
-        <w:t>investigate the relationship between birth attendant (i.e. doctor vs. midwife) and infant mortality. Analyzing birth records</w:t>
-      </w:r>
-      <w:r>
-        <w:t xml:space="preserve"> from the New Mexico</w:t>
+        <w:t>investigate the relationship between birth attendant (i.e</w:t>
+      </w:r>
+      <w:r>
+        <w:t>. doctor vs. midwife) and neonatal health outcomes</w:t>
+      </w:r>
+      <w:r>
+        <w:t>. Analyzing birth records</w:t>
+      </w:r>
+      <w:r>
+        <w:t xml:space="preserve"> from the </w:t>
+      </w:r>
+      <w:r>
+        <w:t xml:space="preserve">U.S. </w:t>
       </w:r>
       <w:r>
         <w:t xml:space="preserve"> between 1995-2002</w:t>
@@ -54,10 +680,13 @@
         <w:t xml:space="preserve"> using propensity score matching will constitute the first in-depth look into the efficac</w:t>
       </w:r>
       <w:r>
-        <w:t>y of midwife services in the New Mexico</w:t>
-      </w:r>
-      <w:r>
-        <w:t xml:space="preserve">. </w:t>
+        <w:t xml:space="preserve">y of midwife services in the </w:t>
+      </w:r>
+      <w:r>
+        <w:t>U.S.</w:t>
+      </w:r>
+      <w:r>
+        <w:t xml:space="preserve"> </w:t>
       </w:r>
     </w:p>
     <w:p>
@@ -116,15 +745,34 @@
       </w:r>
       <w:proofErr w:type="spellEnd"/>
       <w:r>
-        <w:t xml:space="preserve"> times). One significant difference between giving birth in the U.S. and other developed countries </w:t>
-      </w:r>
-      <w:proofErr w:type="gramStart"/>
-      <w:r>
-        <w:t>is</w:t>
-      </w:r>
-      <w:proofErr w:type="gramEnd"/>
-      <w:r>
-        <w:t xml:space="preserve"> the percentage of births that are attended by a midwife. In the U.S. only eight percent of deliveries are attended by a midwife as compared to 45 and 68 percent in the Netherlands and Britain, respectively. Although increasing the number of births attended by a midwife may indeed lower costs, because the child-bearing population in the U.S. may look much different than the populations in Europe and other parts of the world, it is important to investigate how birth outcomes in the U.S. vary based on birth attendant.</w:t>
+        <w:t xml:space="preserve"> times). One significant difference between </w:t>
+      </w:r>
+      <w:r>
+        <w:t>childbirth</w:t>
+      </w:r>
+      <w:r>
+        <w:t xml:space="preserve"> in the U.S. and other developed countries is the percentage of births that are attended by a midwife. In the U.S. only eight percent of deliveries are attended by a midwife as compared to 45 and 68 percent in the Netherlands and Britain, respectively. Although increasing the number of births attended by a midwife may indeed lower costs, </w:t>
+      </w:r>
+      <w:r>
+        <w:t xml:space="preserve">but </w:t>
+      </w:r>
+      <w:r>
+        <w:t>the difference in infant mortality rates may differ because of differences in population characteristics. Therefore,</w:t>
+      </w:r>
+      <w:r>
+        <w:t xml:space="preserve"> </w:t>
+      </w:r>
+      <w:r>
+        <w:t>before increasing midwife assisted births is suggested as a cost-cutting measure, we must establish</w:t>
+      </w:r>
+      <w:r>
+        <w:t xml:space="preserve"> how birth outcomes in the U.S. vary based on birth attendant</w:t>
+      </w:r>
+      <w:r>
+        <w:t xml:space="preserve"> in order to insure that no adverse health outcomes will be introduced</w:t>
+      </w:r>
+      <w:r>
+        <w:t>.</w:t>
       </w:r>
     </w:p>
     <w:p>
@@ -146,7 +794,22 @@
         <w:ind w:firstLine="720"/>
       </w:pPr>
       <w:r>
-        <w:t xml:space="preserve">Berglund, Lindberg, Nystrom and </w:t>
+        <w:t xml:space="preserve">There is a wealth of research on </w:t>
+      </w:r>
+      <w:r>
+        <w:t>the efficacy of midwives as compared to doctors. Most of these studies focus on midwifery in the developed Eng</w:t>
+      </w:r>
+      <w:r>
+        <w:t>lish-speaking world, but with few studies from</w:t>
+      </w:r>
+      <w:r>
+        <w:t xml:space="preserve"> the U.S.  </w:t>
+      </w:r>
+      <w:r>
+        <w:t>Berglund, Lindberg, Nystrom</w:t>
+      </w:r>
+      <w:r>
+        <w:t xml:space="preserve"> and </w:t>
       </w:r>
       <w:proofErr w:type="spellStart"/>
       <w:r>
@@ -154,16 +817,131 @@
       </w:r>
       <w:proofErr w:type="spellEnd"/>
       <w:r>
-        <w:t xml:space="preserve"> show that there </w:t>
-      </w:r>
-      <w:proofErr w:type="gramStart"/>
-      <w:r>
-        <w:t>is</w:t>
-      </w:r>
-      <w:proofErr w:type="gramEnd"/>
+        <w:t xml:space="preserve"> show that there are</w:t>
+      </w:r>
       <w:r>
         <w:t xml:space="preserve"> no adverse effects on risk assessment when Swedish women’s risk level is assessed only by a midwife as compared to a midwife and doctor in sequence (2007).</w:t>
       </w:r>
+      <w:r>
+        <w:t xml:space="preserve"> </w:t>
+      </w:r>
+      <w:r>
+        <w:t xml:space="preserve">Black, Mitchell, and </w:t>
+      </w:r>
+      <w:proofErr w:type="spellStart"/>
+      <w:r>
+        <w:lastRenderedPageBreak/>
+        <w:t>Danielian</w:t>
+      </w:r>
+      <w:proofErr w:type="spellEnd"/>
+      <w:r>
+        <w:t xml:space="preserve"> </w:t>
+      </w:r>
+      <w:r>
+        <w:t xml:space="preserve">use </w:t>
+      </w:r>
+      <w:r>
+        <w:t xml:space="preserve">observational </w:t>
+      </w:r>
+      <w:r>
+        <w:t>data from</w:t>
+      </w:r>
+      <w:r>
+        <w:t xml:space="preserve"> </w:t>
+      </w:r>
+      <w:r>
+        <w:t>a</w:t>
+      </w:r>
+      <w:r>
+        <w:t xml:space="preserve"> training hospital in the U.K.</w:t>
+      </w:r>
+      <w:r>
+        <w:t xml:space="preserve"> Their results show</w:t>
+      </w:r>
+      <w:r>
+        <w:t xml:space="preserve"> midwifes have no </w:t>
+      </w:r>
+      <w:r>
+        <w:t>more 3</w:t>
+      </w:r>
+      <w:r>
+        <w:rPr>
+          <w:vertAlign w:val="superscript"/>
+        </w:rPr>
+        <w:t>rd</w:t>
+      </w:r>
+      <w:r>
+        <w:t xml:space="preserve"> and 4</w:t>
+      </w:r>
+      <w:r>
+        <w:rPr>
+          <w:vertAlign w:val="superscript"/>
+        </w:rPr>
+        <w:t>th</w:t>
+      </w:r>
+      <w:r>
+        <w:t xml:space="preserve"> degree perineal tears</w:t>
+      </w:r>
+      <w:r>
+        <w:t xml:space="preserve"> than </w:t>
+      </w:r>
+      <w:r>
+        <w:t>doctors when perform</w:t>
+      </w:r>
+      <w:r>
+        <w:t>ing</w:t>
+      </w:r>
+      <w:r>
+        <w:t xml:space="preserve"> instrument assisted </w:t>
+      </w:r>
+      <w:r>
+        <w:t xml:space="preserve">births. </w:t>
+      </w:r>
+      <w:r>
+        <w:t xml:space="preserve">Examining birth data from British Columbia, Janssen and Ryan Et al. demonstrate that low-risk women planning on giving birth with the assistance of a midwife were less likely to receive narcotic analgesia, </w:t>
+      </w:r>
+      <w:proofErr w:type="spellStart"/>
+      <w:r>
+        <w:t>amniotomy</w:t>
+      </w:r>
+      <w:proofErr w:type="spellEnd"/>
+      <w:r>
+        <w:t xml:space="preserve">, cesarean section and electronic fetal monitoring than patients planning to deliver with a family practice doctor. </w:t>
+      </w:r>
+      <w:r>
+        <w:t xml:space="preserve">Rosenblatt and Dobie Et al. produced similar results to Janssen and Ryan found similar results in the state of Washington. Their results also demonstrated that family practice doctors administered interventions at essentially the same rate as obstetricians. From a randomized trial in the UK </w:t>
+      </w:r>
+      <w:proofErr w:type="spellStart"/>
+      <w:r>
+        <w:t>Turnbill</w:t>
+      </w:r>
+      <w:proofErr w:type="spellEnd"/>
+      <w:r>
+        <w:t xml:space="preserve"> and Holmes Et al. demonstrate that many of the same findings of Rosenblatt and Janssen as well as showing that neonatal outcomes are much the same between shared care (obstetricians, family practice, midwives) and midwives. Also, perineal tears were lower and mother’s satisfaction was higher among women delivered by a midwife.</w:t>
+      </w:r>
+      <w:r>
+        <w:t xml:space="preserve"> Finally, </w:t>
+      </w:r>
+      <w:r>
+        <w:t xml:space="preserve">Jena, Prasad, Goldman and </w:t>
+      </w:r>
+      <w:proofErr w:type="spellStart"/>
+      <w:r>
+        <w:t>Romley</w:t>
+      </w:r>
+      <w:proofErr w:type="spellEnd"/>
+      <w:r>
+        <w:t xml:space="preserve"> demonstrate that patients treated for AMI and heart-failure at major teaching hospitals durin</w:t>
+      </w:r>
+      <w:r>
+        <w:t>g two national conferences for c</w:t>
+      </w:r>
+      <w:r>
+        <w:t>ardiologists had mortality outcomes no worse than those treated</w:t>
+      </w:r>
+      <w:r>
+        <w:t xml:space="preserve"> during non-conference periods. All of these studies illustrate something important about the quality of midwifery services. </w:t>
+      </w:r>
     </w:p>
     <w:p>
       <w:pPr>
@@ -171,59 +949,23 @@
         <w:ind w:firstLine="720"/>
       </w:pPr>
       <w:r>
-        <w:t xml:space="preserve">Black, Mitchell, and </w:t>
-      </w:r>
-      <w:proofErr w:type="spellStart"/>
-      <w:r>
-        <w:t>Danielian</w:t>
-      </w:r>
-      <w:proofErr w:type="spellEnd"/>
-      <w:r>
-        <w:t xml:space="preserve"> demonstrate that for one training hospital in the U.K. midwifes have no worse outcomes than </w:t>
-      </w:r>
-      <w:r>
-        <w:t xml:space="preserve">doctors when perform instrument assisted </w:t>
-      </w:r>
-      <w:r>
-        <w:t xml:space="preserve">births. </w:t>
-      </w:r>
-    </w:p>
-    <w:p>
-      <w:pPr>
-        <w:spacing w:line="360" w:lineRule="auto"/>
-        <w:ind w:firstLine="720"/>
-      </w:pPr>
-    </w:p>
-    <w:p>
-      <w:pPr>
-        <w:spacing w:line="360" w:lineRule="auto"/>
-        <w:ind w:firstLine="720"/>
-      </w:pPr>
-      <w:bookmarkStart w:id="0" w:name="_GoBack"/>
-      <w:bookmarkEnd w:id="0"/>
-    </w:p>
-    <w:p>
-      <w:pPr>
-        <w:spacing w:line="360" w:lineRule="auto"/>
-        <w:ind w:firstLine="720"/>
-      </w:pPr>
-      <w:r>
-        <w:t xml:space="preserve">Jena, Prasad, Goldman and </w:t>
-      </w:r>
-      <w:proofErr w:type="spellStart"/>
-      <w:r>
-        <w:t>Romley</w:t>
-      </w:r>
-      <w:proofErr w:type="spellEnd"/>
-      <w:r>
-        <w:t xml:space="preserve"> demonstrate that patients treated for AMI and heart-failure at major teaching hospitals during two national conferences for Cardiologists had mortality outcomes no worse than those treated during non-conference periods. </w:t>
-      </w:r>
-    </w:p>
-    <w:p>
-      <w:pPr>
-        <w:spacing w:line="360" w:lineRule="auto"/>
-        <w:ind w:left="720"/>
-      </w:pPr>
+        <w:t>In above mentioned studies none of the researchers were able to demonstrate that women delivered by midwives fared any worse than women delivered by doctors. Furthermore, all of the studies, including the study involving cardiologists,</w:t>
+      </w:r>
+      <w:r>
+        <w:t xml:space="preserve"> point to the fact that in many scenarios in medicine it would appear that “less is more”</w:t>
+      </w:r>
+      <w:r>
+        <w:t>, m</w:t>
+      </w:r>
+      <w:r>
+        <w:t xml:space="preserve">eaning that practitioners who </w:t>
+      </w:r>
+      <w:r>
+        <w:t xml:space="preserve">often use less invasive methods are likely to produce similar outcomes. </w:t>
+      </w:r>
+      <w:r>
+        <w:t xml:space="preserve">With this research in mind it is essential to test whether these findings hold true when applied to the entire United States. </w:t>
+      </w:r>
     </w:p>
     <w:p>
       <w:pPr>
@@ -235,27 +977,203 @@
         <w:spacing w:line="360" w:lineRule="auto"/>
       </w:pPr>
       <w:r>
-        <w:t>Next</w:t>
-      </w:r>
-    </w:p>
-    <w:p>
-      <w:pPr>
-        <w:spacing w:line="360" w:lineRule="auto"/>
-        <w:ind w:left="360" w:firstLine="360"/>
-      </w:pPr>
-    </w:p>
-    <w:p>
-      <w:pPr>
-        <w:spacing w:line="360" w:lineRule="auto"/>
-        <w:ind w:left="360" w:firstLine="360"/>
-      </w:pPr>
-    </w:p>
-    <w:p>
-      <w:pPr>
-        <w:pStyle w:val="ListParagraph"/>
-        <w:spacing w:line="360" w:lineRule="auto"/>
-        <w:ind w:left="1080"/>
-      </w:pPr>
+        <w:t>Innovation</w:t>
+      </w:r>
+    </w:p>
+    <w:p>
+      <w:pPr>
+        <w:spacing w:line="360" w:lineRule="auto"/>
+        <w:ind w:firstLine="720"/>
+      </w:pPr>
+      <w:r>
+        <w:t xml:space="preserve">My research will be distinguished from previous studies in three major ways. First, I will focus my research on slightly different outcome variables. Second, my sample will be much larger than any previously used in the academic literature. And third, I will use statistical techniques previously unused in the literature to perform my analyses. </w:t>
+      </w:r>
+    </w:p>
+    <w:p>
+      <w:pPr>
+        <w:spacing w:line="360" w:lineRule="auto"/>
+      </w:pPr>
+      <w:r>
+        <w:lastRenderedPageBreak/>
+        <w:tab/>
+      </w:r>
+      <w:r>
+        <w:t xml:space="preserve">First of all, as mentioned above, many previous studies in the public health literature have focused on the </w:t>
+      </w:r>
+      <w:r>
+        <w:t xml:space="preserve">differences in </w:t>
+      </w:r>
+      <w:r>
+        <w:t>rate of analgesia usage, cesarean section rate,</w:t>
+      </w:r>
+      <w:r>
+        <w:t xml:space="preserve"> and the</w:t>
+      </w:r>
+      <w:r>
+        <w:t xml:space="preserve"> rate of perineal tears</w:t>
+      </w:r>
+      <w:r>
+        <w:t xml:space="preserve"> among women delivered by </w:t>
+      </w:r>
+      <w:r>
+        <w:t>doctors or midwives</w:t>
+      </w:r>
+      <w:r>
+        <w:t xml:space="preserve">. </w:t>
+      </w:r>
+      <w:r>
+        <w:t>While these metrics capture important aspects of the birthing, they do not capture what may be viewed as the most i</w:t>
+      </w:r>
+      <w:r>
+        <w:t>mportant aspects of childbirth</w:t>
+      </w:r>
+      <w:r>
+        <w:t xml:space="preserve">. In particular, according to the </w:t>
+      </w:r>
+      <w:r>
+        <w:t xml:space="preserve">Kaiser Family Foundations 2014 data the United States has the </w:t>
+      </w:r>
+      <w:r>
+        <w:t>49</w:t>
+      </w:r>
+      <w:r>
+        <w:rPr>
+          <w:vertAlign w:val="superscript"/>
+        </w:rPr>
+        <w:t>th</w:t>
+      </w:r>
+      <w:r>
+        <w:t xml:space="preserve"> lowest </w:t>
+      </w:r>
+      <w:r>
+        <w:t xml:space="preserve">number of </w:t>
+      </w:r>
+      <w:r>
+        <w:t xml:space="preserve">infant </w:t>
+      </w:r>
+      <w:r>
+        <w:t xml:space="preserve">deaths per one thousand live births. </w:t>
+      </w:r>
+      <w:r>
+        <w:t xml:space="preserve">The U.S. infant death rate of 6.17/1000 live births puts the U.S. in the same league as Poland, Serbia, Lithuania, Bosnia, and Croatia. In comparison infant death rates are </w:t>
+      </w:r>
+      <w:r>
+        <w:t>24%-29%</w:t>
+      </w:r>
+      <w:r>
+        <w:t xml:space="preserve"> lower in </w:t>
+      </w:r>
+      <w:r>
+        <w:t xml:space="preserve">other economically advanced Anglophone countries such as Canada, New Zealand, </w:t>
+      </w:r>
+      <w:r>
+        <w:t xml:space="preserve">Australia, and the United Kingdom. </w:t>
+      </w:r>
+      <w:r>
+        <w:t>While in 2012 the U.S. spent more than twice as much per capita than any of these countries</w:t>
+      </w:r>
+      <w:r>
+        <w:t xml:space="preserve"> and spent more on healthcare per capita than any other country</w:t>
+      </w:r>
+      <w:r>
+        <w:t xml:space="preserve"> in the world (citation)</w:t>
+      </w:r>
+      <w:r>
+        <w:t xml:space="preserve">. </w:t>
+      </w:r>
+      <w:r>
+        <w:t xml:space="preserve">Therefore, </w:t>
+      </w:r>
+      <w:r>
+        <w:t xml:space="preserve">focusing my research on how midwife deliveries impact infant mortality will not only be a novel addition to the public health literature, but </w:t>
+      </w:r>
+      <w:r>
+        <w:t>it may also yield valuable insights into reducing healthcare costs.</w:t>
+      </w:r>
+    </w:p>
+    <w:p>
+      <w:pPr>
+        <w:spacing w:line="360" w:lineRule="auto"/>
+      </w:pPr>
+      <w:r>
+        <w:tab/>
+      </w:r>
+      <w:r>
+        <w:t xml:space="preserve">Second, previous research has focused </w:t>
+      </w:r>
+      <w:r>
+        <w:t xml:space="preserve">on </w:t>
+      </w:r>
+      <w:r>
+        <w:t xml:space="preserve">the affects of midwifery care at very localized levels. </w:t>
+      </w:r>
+      <w:r>
+        <w:t xml:space="preserve">The midwifery studies cited in the literature review focused on the effects of midwifery care at the hospital or in the broadest analyses the provincial/state level. My research will use data from all fifty states and the District of Columbia to evaluate the effectiveness of midwifery care at the national level. The large scope of this data will be necessary because of how rare infant death is. Having such a large sample of infant deaths should allow me to better predict infant deaths. Furthermore, </w:t>
+      </w:r>
+      <w:r>
+        <w:t>many studies have ana</w:t>
+      </w:r>
+      <w:r>
+        <w:t xml:space="preserve">lyzed only low risk pregnancies. While analysis will also analyze the effects of midwifery care on the </w:t>
+      </w:r>
+      <w:r>
+        <w:t>outcome of low-</w:t>
+      </w:r>
+      <w:r>
+        <w:t xml:space="preserve">risk pregnancies. I will also test the </w:t>
+      </w:r>
+      <w:r>
+        <w:t xml:space="preserve">effectiveness of midwifery care on high-risk pregnancies as well. These analyses will highlight any advantages that </w:t>
+      </w:r>
+      <w:r>
+        <w:t>doctors may have over midwives.</w:t>
+      </w:r>
+    </w:p>
+    <w:p>
+      <w:pPr>
+        <w:spacing w:line="360" w:lineRule="auto"/>
+      </w:pPr>
+      <w:r>
+        <w:tab/>
+        <w:t xml:space="preserve">Finally, </w:t>
+      </w:r>
+      <w:r>
+        <w:t xml:space="preserve">the literature on midwife services up to this point has failed to use any statistical techniques for improving the comparison between the patients seen by the two types of practitioners. </w:t>
+      </w:r>
+      <w:r>
+        <w:t>Limiting the test cases to low-risk pregnancies is not enough to guarantee that patients seen by midwives and doctors will be similar.</w:t>
+      </w:r>
+      <w:r>
+        <w:t xml:space="preserve"> </w:t>
+      </w:r>
+      <w:r>
+        <w:t xml:space="preserve">There may still be selection bias unless the observations are conditioned on their treatment status as well as their observable </w:t>
+      </w:r>
+      <w:r>
+        <w:lastRenderedPageBreak/>
+        <w:t>characteristics (citation). Therefore, I will undertake propensity score matching to ensure that my samples of treated and untreated patien</w:t>
+      </w:r>
+      <w:r>
+        <w:t>ts are as similar as possible to eliminate any potential selection bias</w:t>
+      </w:r>
+      <w:r>
+        <w:t>.</w:t>
+      </w:r>
+      <w:r>
+        <w:t xml:space="preserve"> </w:t>
+      </w:r>
+    </w:p>
+    <w:p>
+      <w:pPr>
+        <w:spacing w:line="360" w:lineRule="auto"/>
+      </w:pPr>
+      <w:r>
+        <w:tab/>
+        <w:t xml:space="preserve">The differences between my proposed research and the existing literature are significant. Furthermore, my analysis will be useful to policy makers, insurance providers, and healthcare professionals as they seek for ways to improve the efficiency and cost effectiveness of the American </w:t>
+      </w:r>
+      <w:r>
+        <w:t xml:space="preserve">healthcare system. In the next section I will detain my methodology and highlight sample analyses that I performed on a small subsection of the data. </w:t>
+      </w:r>
     </w:p>
     <w:p>
       <w:pPr>
@@ -274,12 +1192,245 @@
       <w:pPr>
         <w:pStyle w:val="ListParagraph"/>
         <w:numPr>
+          <w:ilvl w:val="1"/>
+          <w:numId w:val="3"/>
+        </w:numPr>
+        <w:spacing w:line="360" w:lineRule="auto"/>
+      </w:pPr>
+      <w:r>
+        <w:t>Data</w:t>
+      </w:r>
+    </w:p>
+    <w:p>
+      <w:pPr>
+        <w:spacing w:line="360" w:lineRule="auto"/>
+        <w:ind w:firstLine="720"/>
+      </w:pPr>
+      <w:r>
+        <w:t xml:space="preserve">The data for this study were obtained from the National Bureau of Economic Research (NBER), which keeps a repository of U.S. </w:t>
+      </w:r>
+      <w:proofErr w:type="spellStart"/>
+      <w:r>
+        <w:t>natality</w:t>
+      </w:r>
+      <w:proofErr w:type="spellEnd"/>
+      <w:r>
+        <w:t xml:space="preserve"> data gathered by the Center for Disease Control (CDC). </w:t>
+      </w:r>
+      <w:r>
+        <w:t>The CDC collects data on every known birth</w:t>
+      </w:r>
+      <w:r>
+        <w:t xml:space="preserve"> in the United States each year. This data contains information regarding demographics, geography, health status, and birth attendant. In addition, the CDC collects data on infant mortality records </w:t>
+      </w:r>
+      <w:r>
+        <w:t xml:space="preserve">and links this information with </w:t>
+      </w:r>
+      <w:r>
+        <w:t xml:space="preserve">the birth records if the birth and death occurred in the same year. </w:t>
+      </w:r>
+      <w:r>
+        <w:t>Using these linked files allows me to control for key characteristics of the mother, child, and birthing experience that have import</w:t>
+      </w:r>
+      <w:r>
+        <w:t>ant</w:t>
+      </w:r>
+      <w:r>
+        <w:t xml:space="preserve"> impacts on neonatal mortality aside from </w:t>
+      </w:r>
+      <w:r>
+        <w:t>whether the</w:t>
+      </w:r>
+      <w:r>
+        <w:t xml:space="preserve"> birth </w:t>
+      </w:r>
+      <w:r>
+        <w:t>was attended by a midwife</w:t>
+      </w:r>
+      <w:r>
+        <w:t xml:space="preserve">. </w:t>
+      </w:r>
+    </w:p>
+    <w:p>
+      <w:pPr>
+        <w:spacing w:line="360" w:lineRule="auto"/>
+        <w:ind w:firstLine="720"/>
+      </w:pPr>
+      <w:r>
+        <w:t xml:space="preserve">The data covers all births in all fifty states and the District of Columbia from 1995-2002. More data exists for subsequent years, but due to issues with important variables being dropped in later years the study was limited to the above mentioned timeframe. </w:t>
+      </w:r>
+      <w:r>
+        <w:t xml:space="preserve">Also, due to my computational constraints I was unable to analyze all of the data from this period. I limited my analysis to births that took place in New Mexico because </w:t>
+      </w:r>
+      <w:r>
+        <w:t>it</w:t>
+      </w:r>
+      <w:r>
+        <w:t xml:space="preserve"> had the greatest proportion of</w:t>
+      </w:r>
+      <w:r>
+        <w:t xml:space="preserve"> births delivered by a midwife (approximately 25% of all births). I further limited my </w:t>
+      </w:r>
+      <w:r>
+        <w:t xml:space="preserve">study to women who did not give birth by cesarean section and who were delivering their first child. Women who had given birth previously to either a live or still born child may have learned valuable information about their personal childbearing experience which would likely exacerbate the selection bias problem. </w:t>
+      </w:r>
+      <w:r>
+        <w:t xml:space="preserve">Also, cesarean births were excluded in order to analyze </w:t>
+      </w:r>
+      <w:r>
+        <w:lastRenderedPageBreak/>
+        <w:t xml:space="preserve">how midwives actually perform while delivering babies. Since midwives are not able to perform cesarean sections it is natural to exclude cesarean sections regardless of whether or not they were preplanned. </w:t>
+      </w:r>
+    </w:p>
+    <w:p>
+      <w:pPr>
+        <w:pStyle w:val="ListParagraph"/>
+        <w:numPr>
+          <w:ilvl w:val="1"/>
+          <w:numId w:val="3"/>
+        </w:numPr>
+        <w:spacing w:line="360" w:lineRule="auto"/>
+      </w:pPr>
+      <w:r>
+        <w:t>Next</w:t>
+      </w:r>
+    </w:p>
+    <w:p>
+      <w:pPr>
+        <w:pStyle w:val="ListParagraph"/>
+        <w:numPr>
+          <w:ilvl w:val="1"/>
+          <w:numId w:val="3"/>
+        </w:numPr>
+        <w:spacing w:line="360" w:lineRule="auto"/>
+      </w:pPr>
+    </w:p>
+    <w:p>
+      <w:pPr>
+        <w:pStyle w:val="ListParagraph"/>
+        <w:numPr>
           <w:ilvl w:val="0"/>
           <w:numId w:val="3"/>
         </w:numPr>
         <w:spacing w:line="360" w:lineRule="auto"/>
       </w:pPr>
       <w:r>
+        <w:t>Next</w:t>
+      </w:r>
+    </w:p>
+    <w:p/>
+    <w:p/>
+    <w:p/>
+    <w:p/>
+    <w:p>
+      <w:r>
+        <w:t>Propensity</w:t>
+      </w:r>
+    </w:p>
+    <w:p/>
+    <w:p/>
+    <w:p/>
+    <w:p/>
+    <w:p/>
+    <w:p/>
+    <w:p/>
+    <w:p>
+      <w:r>
+        <w:t>Mortality</w:t>
+      </w:r>
+    </w:p>
+    <w:p/>
+    <w:p/>
+    <w:p/>
+    <w:p/>
+    <w:p/>
+    <w:p/>
+    <w:p/>
+    <w:p>
+      <w:r>
+        <w:t>APGAR</w:t>
+      </w:r>
+    </w:p>
+    <w:p/>
+    <w:p/>
+    <w:p/>
+    <w:p/>
+    <w:p/>
+    <w:p/>
+    <w:p/>
+    <w:p/>
+    <w:p/>
+    <w:p/>
+    <w:p/>
+    <w:p/>
+    <w:p/>
+    <w:p/>
+    <w:p/>
+    <w:p>
+      <w:r>
+        <w:t>Low Risk</w:t>
+      </w:r>
+    </w:p>
+    <w:p/>
+    <w:p/>
+    <w:p/>
+    <w:p/>
+    <w:p/>
+    <w:p/>
+    <w:p/>
+    <w:p/>
+    <w:p/>
+    <w:p/>
+    <w:p/>
+    <w:p/>
+    <w:p/>
+    <w:p/>
+    <w:p/>
+    <w:p/>
+    <w:p/>
+    <w:p>
+      <w:bookmarkStart w:id="0" w:name="_GoBack"/>
+      <w:bookmarkEnd w:id="0"/>
+    </w:p>
+    <w:p/>
+    <w:p/>
+    <w:p/>
+    <w:p/>
+    <w:p/>
+    <w:p/>
+    <w:p/>
+    <w:p/>
+    <w:p/>
+    <w:p/>
+    <w:p/>
+    <w:p/>
+    <w:p/>
+    <w:p/>
+    <w:p/>
+    <w:p/>
+    <w:p/>
+    <w:p/>
+    <w:p/>
+    <w:p/>
+    <w:p/>
+    <w:p/>
+    <w:p/>
+    <w:p>
+      <w:r>
+        <w:br w:type="page"/>
+      </w:r>
+    </w:p>
+    <w:p>
+      <w:pPr>
+        <w:pStyle w:val="ListParagraph"/>
+        <w:numPr>
+          <w:ilvl w:val="0"/>
+          <w:numId w:val="3"/>
+        </w:numPr>
+        <w:spacing w:line="360" w:lineRule="auto"/>
+      </w:pPr>
+      <w:r>
+        <w:lastRenderedPageBreak/>
         <w:t>References:</w:t>
       </w:r>
     </w:p>
@@ -289,79 +1440,12 @@
         <w:spacing w:line="360" w:lineRule="auto"/>
         <w:ind w:left="1080"/>
       </w:pPr>
-      <w:r>
-        <w:t xml:space="preserve">Tracy, S. K., </w:t>
-      </w:r>
-      <w:proofErr w:type="spellStart"/>
-      <w:r>
-        <w:t>Hartz</w:t>
-      </w:r>
-      <w:proofErr w:type="spellEnd"/>
-      <w:r>
-        <w:t xml:space="preserve">, D. L., Tracy, M. B., Allen, J., </w:t>
-      </w:r>
-      <w:proofErr w:type="spellStart"/>
-      <w:r>
-        <w:t>Forti</w:t>
-      </w:r>
-      <w:proofErr w:type="spellEnd"/>
-      <w:r>
-        <w:t xml:space="preserve">, A., Hall, B., . . . </w:t>
-      </w:r>
-      <w:proofErr w:type="spellStart"/>
-      <w:r>
-        <w:t>Kildea</w:t>
-      </w:r>
-      <w:proofErr w:type="spellEnd"/>
-      <w:r>
-        <w:t xml:space="preserve">, S. (2013). Caseload midwifery care versus standard maternity care for women of any risk: M@NGO, a </w:t>
-      </w:r>
-      <w:proofErr w:type="spellStart"/>
-      <w:r>
-        <w:t>randomised</w:t>
-      </w:r>
-      <w:proofErr w:type="spellEnd"/>
-      <w:r>
-        <w:t xml:space="preserve"> controlled trial.</w:t>
-      </w:r>
-      <w:r>
-        <w:rPr>
-          <w:i/>
-          <w:iCs/>
-        </w:rPr>
-        <w:t xml:space="preserve"> The Lancet, 382</w:t>
-      </w:r>
-      <w:r>
-        <w:t xml:space="preserve">(9906), 1723-32. </w:t>
-      </w:r>
-      <w:proofErr w:type="spellStart"/>
-      <w:r>
-        <w:t>doi:http</w:t>
-      </w:r>
-      <w:proofErr w:type="spellEnd"/>
-      <w:r>
-        <w:t>://dx.doi.org/10.1016/S0140-6736(13)61406-3</w:t>
-      </w:r>
-    </w:p>
-    <w:p>
-      <w:pPr>
-        <w:pStyle w:val="ListParagraph"/>
-        <w:spacing w:line="360" w:lineRule="auto"/>
-        <w:ind w:left="1080"/>
-      </w:pPr>
-    </w:p>
-    <w:p>
-      <w:pPr>
-        <w:pStyle w:val="ListParagraph"/>
-        <w:spacing w:line="360" w:lineRule="auto"/>
-        <w:ind w:left="1080"/>
-      </w:pPr>
-      <w:hyperlink r:id="rId5" w:history="1">
+      <w:hyperlink r:id="rId7" w:history="1">
         <w:r>
           <w:rPr>
             <w:rStyle w:val="Hyperlink"/>
           </w:rPr>
-          <w:t>https://www.cia.gov/library/publications/the-world-factbook/rankorder/2091rank.html</w:t>
+          <w:t>http://kff.org/global-indicator/health-expenditure-per-capita/#</w:t>
         </w:r>
       </w:hyperlink>
     </w:p>
@@ -378,7 +1462,17 @@
         <w:spacing w:line="360" w:lineRule="auto"/>
         <w:ind w:left="1080"/>
       </w:pPr>
-      <w:hyperlink r:id="rId6" w:history="1">
+      <w:r>
+        <w:t>http://kff.org/global-indicator/infant-mortality-rate/#</w:t>
+      </w:r>
+    </w:p>
+    <w:p>
+      <w:pPr>
+        <w:pStyle w:val="ListParagraph"/>
+        <w:spacing w:line="360" w:lineRule="auto"/>
+        <w:ind w:left="1080"/>
+      </w:pPr>
+      <w:hyperlink r:id="rId8" w:history="1">
         <w:r>
           <w:rPr>
             <w:rStyle w:val="Hyperlink"/>
@@ -400,18 +1494,170 @@
         <w:spacing w:line="360" w:lineRule="auto"/>
         <w:ind w:left="1080"/>
       </w:pPr>
-      <w:r>
-        <w:t>http://www.nytimes.com/2013/07/01/health/american-way-of-birth-costliest-in-the-world.html?src=me&amp;ref=general</w:t>
+      <w:hyperlink r:id="rId9" w:history="1">
+        <w:r>
+          <w:rPr>
+            <w:rStyle w:val="Hyperlink"/>
+          </w:rPr>
+          <w:t>http://www.nytimes.com/2013/07/01/health/american-way-of-birth-costliest-in-the-world.html?src=me&amp;ref=general</w:t>
+        </w:r>
+      </w:hyperlink>
+    </w:p>
+    <w:p>
+      <w:pPr>
+        <w:pStyle w:val="ListParagraph"/>
+        <w:spacing w:line="360" w:lineRule="auto"/>
+        <w:ind w:left="1080"/>
+      </w:pPr>
+    </w:p>
+    <w:p>
+      <w:pPr>
+        <w:pStyle w:val="ListParagraph"/>
+        <w:spacing w:line="360" w:lineRule="auto"/>
+        <w:ind w:left="1080"/>
+      </w:pPr>
+      <w:r>
+        <w:t>http://www.soderbom.net/metrix2/lec3.pdf</w:t>
       </w:r>
     </w:p>
     <w:sectPr>
+      <w:footerReference w:type="even" r:id="rId10"/>
+      <w:footerReference w:type="default" r:id="rId11"/>
       <w:pgSz w:w="12240" w:h="15840"/>
       <w:pgMar w:top="1440" w:right="1440" w:bottom="1440" w:left="1440" w:header="720" w:footer="720" w:gutter="0"/>
       <w:cols w:space="720"/>
+      <w:titlePg/>
       <w:docGrid w:linePitch="360"/>
     </w:sectPr>
   </w:body>
 </w:document>
+</file>
+
+<file path=word/endnotes.xml><?xml version="1.0" encoding="utf-8"?>
+<w:endnotes xmlns:wpc="http://schemas.microsoft.com/office/word/2010/wordprocessingCanvas" xmlns:mo="http://schemas.microsoft.com/office/mac/office/2008/main" xmlns:mc="http://schemas.openxmlformats.org/markup-compatibility/2006" xmlns:mv="urn:schemas-microsoft-com:mac:vml" xmlns:o="urn:schemas-microsoft-com:office:office" xmlns:r="http://schemas.openxmlformats.org/officeDocument/2006/relationships" xmlns:m="http://schemas.openxmlformats.org/officeDocument/2006/math" xmlns:v="urn:schemas-microsoft-com:vml" xmlns:wp14="http://schemas.microsoft.com/office/word/2010/wordprocessingDrawing" xmlns:wp="http://schemas.openxmlformats.org/drawingml/2006/wordprocessingDrawing" xmlns:w10="urn:schemas-microsoft-com:office:word" xmlns:w="http://schemas.openxmlformats.org/wordprocessingml/2006/main" xmlns:w14="http://schemas.microsoft.com/office/word/2010/wordml" xmlns:w15="http://schemas.microsoft.com/office/word/2012/wordml" xmlns:wpg="http://schemas.microsoft.com/office/word/2010/wordprocessingGroup" xmlns:wpi="http://schemas.microsoft.com/office/word/2010/wordprocessingInk" xmlns:wne="http://schemas.microsoft.com/office/word/2006/wordml" xmlns:wps="http://schemas.microsoft.com/office/word/2010/wordprocessingShape" mc:Ignorable="w14 w15 wp14">
+  <w:endnote w:type="separator" w:id="-1">
+    <w:p>
+      <w:r>
+        <w:separator/>
+      </w:r>
+    </w:p>
+  </w:endnote>
+  <w:endnote w:type="continuationSeparator" w:id="0">
+    <w:p>
+      <w:r>
+        <w:continuationSeparator/>
+      </w:r>
+    </w:p>
+  </w:endnote>
+</w:endnotes>
+</file>
+
+<file path=word/footer1.xml><?xml version="1.0" encoding="utf-8"?>
+<w:ftr xmlns:wpc="http://schemas.microsoft.com/office/word/2010/wordprocessingCanvas" xmlns:mo="http://schemas.microsoft.com/office/mac/office/2008/main" xmlns:mc="http://schemas.openxmlformats.org/markup-compatibility/2006" xmlns:mv="urn:schemas-microsoft-com:mac:vml" xmlns:o="urn:schemas-microsoft-com:office:office" xmlns:r="http://schemas.openxmlformats.org/officeDocument/2006/relationships" xmlns:m="http://schemas.openxmlformats.org/officeDocument/2006/math" xmlns:v="urn:schemas-microsoft-com:vml" xmlns:wp14="http://schemas.microsoft.com/office/word/2010/wordprocessingDrawing" xmlns:wp="http://schemas.openxmlformats.org/drawingml/2006/wordprocessingDrawing" xmlns:w10="urn:schemas-microsoft-com:office:word" xmlns:w="http://schemas.openxmlformats.org/wordprocessingml/2006/main" xmlns:w14="http://schemas.microsoft.com/office/word/2010/wordml" xmlns:w15="http://schemas.microsoft.com/office/word/2012/wordml" xmlns:wpg="http://schemas.microsoft.com/office/word/2010/wordprocessingGroup" xmlns:wpi="http://schemas.microsoft.com/office/word/2010/wordprocessingInk" xmlns:wne="http://schemas.microsoft.com/office/word/2006/wordml" xmlns:wps="http://schemas.microsoft.com/office/word/2010/wordprocessingShape" mc:Ignorable="w14 w15 wp14">
+  <w:p>
+    <w:pPr>
+      <w:pStyle w:val="Footer"/>
+      <w:framePr w:wrap="none" w:vAnchor="text" w:hAnchor="margin" w:xAlign="right" w:y="1"/>
+      <w:rPr>
+        <w:rStyle w:val="PageNumber"/>
+      </w:rPr>
+    </w:pPr>
+    <w:r>
+      <w:rPr>
+        <w:rStyle w:val="PageNumber"/>
+      </w:rPr>
+      <w:fldChar w:fldCharType="begin"/>
+    </w:r>
+    <w:r>
+      <w:rPr>
+        <w:rStyle w:val="PageNumber"/>
+      </w:rPr>
+      <w:instrText xml:space="preserve">PAGE  </w:instrText>
+    </w:r>
+    <w:r>
+      <w:rPr>
+        <w:rStyle w:val="PageNumber"/>
+      </w:rPr>
+      <w:fldChar w:fldCharType="end"/>
+    </w:r>
+  </w:p>
+  <w:p>
+    <w:pPr>
+      <w:pStyle w:val="Footer"/>
+      <w:ind w:right="360"/>
+    </w:pPr>
+  </w:p>
+</w:ftr>
+</file>
+
+<file path=word/footer2.xml><?xml version="1.0" encoding="utf-8"?>
+<w:ftr xmlns:wpc="http://schemas.microsoft.com/office/word/2010/wordprocessingCanvas" xmlns:mo="http://schemas.microsoft.com/office/mac/office/2008/main" xmlns:mc="http://schemas.openxmlformats.org/markup-compatibility/2006" xmlns:mv="urn:schemas-microsoft-com:mac:vml" xmlns:o="urn:schemas-microsoft-com:office:office" xmlns:r="http://schemas.openxmlformats.org/officeDocument/2006/relationships" xmlns:m="http://schemas.openxmlformats.org/officeDocument/2006/math" xmlns:v="urn:schemas-microsoft-com:vml" xmlns:wp14="http://schemas.microsoft.com/office/word/2010/wordprocessingDrawing" xmlns:wp="http://schemas.openxmlformats.org/drawingml/2006/wordprocessingDrawing" xmlns:w10="urn:schemas-microsoft-com:office:word" xmlns:w="http://schemas.openxmlformats.org/wordprocessingml/2006/main" xmlns:w14="http://schemas.microsoft.com/office/word/2010/wordml" xmlns:w15="http://schemas.microsoft.com/office/word/2012/wordml" xmlns:wpg="http://schemas.microsoft.com/office/word/2010/wordprocessingGroup" xmlns:wpi="http://schemas.microsoft.com/office/word/2010/wordprocessingInk" xmlns:wne="http://schemas.microsoft.com/office/word/2006/wordml" xmlns:wps="http://schemas.microsoft.com/office/word/2010/wordprocessingShape" mc:Ignorable="w14 w15 wp14">
+  <w:p>
+    <w:pPr>
+      <w:pStyle w:val="Footer"/>
+      <w:framePr w:wrap="none" w:vAnchor="text" w:hAnchor="margin" w:xAlign="right" w:y="1"/>
+      <w:rPr>
+        <w:rStyle w:val="PageNumber"/>
+      </w:rPr>
+    </w:pPr>
+    <w:r>
+      <w:rPr>
+        <w:rStyle w:val="PageNumber"/>
+      </w:rPr>
+      <w:fldChar w:fldCharType="begin"/>
+    </w:r>
+    <w:r>
+      <w:rPr>
+        <w:rStyle w:val="PageNumber"/>
+      </w:rPr>
+      <w:instrText xml:space="preserve">PAGE  </w:instrText>
+    </w:r>
+    <w:r>
+      <w:rPr>
+        <w:rStyle w:val="PageNumber"/>
+      </w:rPr>
+      <w:fldChar w:fldCharType="separate"/>
+    </w:r>
+    <w:r>
+      <w:rPr>
+        <w:rStyle w:val="PageNumber"/>
+        <w:noProof/>
+      </w:rPr>
+      <w:t>7</w:t>
+    </w:r>
+    <w:r>
+      <w:rPr>
+        <w:rStyle w:val="PageNumber"/>
+      </w:rPr>
+      <w:fldChar w:fldCharType="end"/>
+    </w:r>
+  </w:p>
+  <w:p>
+    <w:pPr>
+      <w:pStyle w:val="Footer"/>
+      <w:ind w:right="360"/>
+    </w:pPr>
+  </w:p>
+</w:ftr>
+</file>
+
+<file path=word/footnotes.xml><?xml version="1.0" encoding="utf-8"?>
+<w:footnotes xmlns:wpc="http://schemas.microsoft.com/office/word/2010/wordprocessingCanvas" xmlns:mo="http://schemas.microsoft.com/office/mac/office/2008/main" xmlns:mc="http://schemas.openxmlformats.org/markup-compatibility/2006" xmlns:mv="urn:schemas-microsoft-com:mac:vml" xmlns:o="urn:schemas-microsoft-com:office:office" xmlns:r="http://schemas.openxmlformats.org/officeDocument/2006/relationships" xmlns:m="http://schemas.openxmlformats.org/officeDocument/2006/math" xmlns:v="urn:schemas-microsoft-com:vml" xmlns:wp14="http://schemas.microsoft.com/office/word/2010/wordprocessingDrawing" xmlns:wp="http://schemas.openxmlformats.org/drawingml/2006/wordprocessingDrawing" xmlns:w10="urn:schemas-microsoft-com:office:word" xmlns:w="http://schemas.openxmlformats.org/wordprocessingml/2006/main" xmlns:w14="http://schemas.microsoft.com/office/word/2010/wordml" xmlns:w15="http://schemas.microsoft.com/office/word/2012/wordml" xmlns:wpg="http://schemas.microsoft.com/office/word/2010/wordprocessingGroup" xmlns:wpi="http://schemas.microsoft.com/office/word/2010/wordprocessingInk" xmlns:wne="http://schemas.microsoft.com/office/word/2006/wordml" xmlns:wps="http://schemas.microsoft.com/office/word/2010/wordprocessingShape" mc:Ignorable="w14 w15 wp14">
+  <w:footnote w:type="separator" w:id="-1">
+    <w:p>
+      <w:r>
+        <w:separator/>
+      </w:r>
+    </w:p>
+  </w:footnote>
+  <w:footnote w:type="continuationSeparator" w:id="0">
+    <w:p>
+      <w:r>
+        <w:continuationSeparator/>
+      </w:r>
+    </w:p>
+  </w:footnote>
+</w:footnotes>
 </file>
 
 <file path=word/numbering.xml><?xml version="1.0" encoding="utf-8"?>
@@ -1143,6 +2389,84 @@
       <w:u w:val="single"/>
     </w:rPr>
   </w:style>
+  <w:style w:type="character" w:styleId="FollowedHyperlink">
+    <w:name w:val="FollowedHyperlink"/>
+    <w:basedOn w:val="DefaultParagraphFont"/>
+    <w:uiPriority w:val="99"/>
+    <w:semiHidden/>
+    <w:unhideWhenUsed/>
+    <w:rsid w:val="00A258B5"/>
+    <w:rPr>
+      <w:color w:val="954F72" w:themeColor="followedHyperlink"/>
+      <w:u w:val="single"/>
+    </w:rPr>
+  </w:style>
+  <w:style w:type="paragraph" w:styleId="NoSpacing">
+    <w:name w:val="No Spacing"/>
+    <w:link w:val="NoSpacingChar"/>
+    <w:uiPriority w:val="1"/>
+    <w:qFormat/>
+    <w:rsid w:val="000D5289"/>
+    <w:rPr>
+      <w:rFonts w:eastAsiaTheme="minorEastAsia"/>
+      <w:sz w:val="22"/>
+      <w:szCs w:val="22"/>
+      <w:lang w:eastAsia="zh-CN"/>
+    </w:rPr>
+  </w:style>
+  <w:style w:type="character" w:customStyle="1" w:styleId="NoSpacingChar">
+    <w:name w:val="No Spacing Char"/>
+    <w:basedOn w:val="DefaultParagraphFont"/>
+    <w:link w:val="NoSpacing"/>
+    <w:uiPriority w:val="1"/>
+    <w:rsid w:val="000D5289"/>
+    <w:rPr>
+      <w:rFonts w:eastAsiaTheme="minorEastAsia"/>
+      <w:sz w:val="22"/>
+      <w:szCs w:val="22"/>
+      <w:lang w:eastAsia="zh-CN"/>
+    </w:rPr>
+  </w:style>
+  <w:style w:type="paragraph" w:styleId="Footer">
+    <w:name w:val="footer"/>
+    <w:basedOn w:val="Normal"/>
+    <w:link w:val="FooterChar"/>
+    <w:uiPriority w:val="99"/>
+    <w:unhideWhenUsed/>
+    <w:rsid w:val="000D5289"/>
+    <w:pPr>
+      <w:tabs>
+        <w:tab w:val="center" w:pos="4680"/>
+        <w:tab w:val="right" w:pos="9360"/>
+      </w:tabs>
+    </w:pPr>
+  </w:style>
+  <w:style w:type="character" w:customStyle="1" w:styleId="FooterChar">
+    <w:name w:val="Footer Char"/>
+    <w:basedOn w:val="DefaultParagraphFont"/>
+    <w:link w:val="Footer"/>
+    <w:uiPriority w:val="99"/>
+    <w:rsid w:val="000D5289"/>
+  </w:style>
+  <w:style w:type="character" w:styleId="PageNumber">
+    <w:name w:val="page number"/>
+    <w:basedOn w:val="DefaultParagraphFont"/>
+    <w:uiPriority w:val="99"/>
+    <w:semiHidden/>
+    <w:unhideWhenUsed/>
+    <w:rsid w:val="000D5289"/>
+  </w:style>
+  <w:style w:type="character" w:styleId="Emphasis">
+    <w:name w:val="Emphasis"/>
+    <w:basedOn w:val="DefaultParagraphFont"/>
+    <w:uiPriority w:val="20"/>
+    <w:qFormat/>
+    <w:rsid w:val="005F1A0B"/>
+    <w:rPr>
+      <w:i/>
+      <w:iCs/>
+    </w:rPr>
+  </w:style>
 </w:styles>
 </file>
 

</xml_diff>

<commit_message>
adding a graph of the lower 48
</commit_message>
<xml_diff>
--- a/Articles/Proposal/Proposal V1.docx
+++ b/Articles/Proposal/Proposal V1.docx
@@ -721,31 +721,7 @@
         <w:ind w:firstLine="720"/>
       </w:pPr>
       <w:r>
-        <w:t>One of the main goals of the Affordable Care Act was to lower healthcare costs for Americans by encouraging individuals to get covered by health insurance, expanding Medicaid, and encouraging hospitals to lower healthcare cost while maintaining healthcare quality (citation). Labor and delivery should be foremost in hospitals and policy-makers’ minds. Not only does the U.S. have one of the highest infant mortality rates in the developed world (</w:t>
-      </w:r>
-      <w:proofErr w:type="spellStart"/>
-      <w:r>
-        <w:t>cia</w:t>
-      </w:r>
-      <w:proofErr w:type="spellEnd"/>
-      <w:r>
-        <w:t xml:space="preserve"> </w:t>
-      </w:r>
-      <w:proofErr w:type="spellStart"/>
-      <w:r>
-        <w:t>factbook</w:t>
-      </w:r>
-      <w:proofErr w:type="spellEnd"/>
-      <w:r>
-        <w:t>), but the cost of child birth in the U.S. is much higher than other Western countries as well (</w:t>
-      </w:r>
-      <w:proofErr w:type="spellStart"/>
-      <w:r>
-        <w:t>ny</w:t>
-      </w:r>
-      <w:proofErr w:type="spellEnd"/>
-      <w:r>
-        <w:t xml:space="preserve"> times). One significant difference between </w:t>
+        <w:t xml:space="preserve">One of the main goals of the Affordable Care Act was to lower healthcare costs for Americans by encouraging individuals to get covered by health insurance, expanding Medicaid, and encouraging hospitals to lower healthcare cost while maintaining healthcare quality (citation). Labor and delivery should be foremost in hospitals and policy-makers’ minds. Not only does the U.S. have one of the highest infant mortality rates in the developed world (cia factbook), but the cost of child birth in the U.S. is much higher than other Western countries as well (ny times). One significant difference between </w:t>
       </w:r>
       <w:r>
         <w:t>childbirth</w:t>
@@ -809,15 +785,7 @@
         <w:t>Berglund, Lindberg, Nystrom</w:t>
       </w:r>
       <w:r>
-        <w:t xml:space="preserve"> and </w:t>
-      </w:r>
-      <w:proofErr w:type="spellStart"/>
-      <w:r>
-        <w:t>LindMark</w:t>
-      </w:r>
-      <w:proofErr w:type="spellEnd"/>
-      <w:r>
-        <w:t xml:space="preserve"> show that there are</w:t>
+        <w:t xml:space="preserve"> and LindMark show that there are</w:t>
       </w:r>
       <w:r>
         <w:t xml:space="preserve"> no adverse effects on risk assessment when Swedish women’s risk level is assessed only by a midwife as compared to a midwife and doctor in sequence (2007).</w:t>
@@ -828,14 +796,9 @@
       <w:r>
         <w:t xml:space="preserve">Black, Mitchell, and </w:t>
       </w:r>
-      <w:proofErr w:type="spellStart"/>
       <w:r>
         <w:lastRenderedPageBreak/>
-        <w:t>Danielian</w:t>
-      </w:r>
-      <w:proofErr w:type="spellEnd"/>
-      <w:r>
-        <w:t xml:space="preserve"> </w:t>
+        <w:t xml:space="preserve">Danielian </w:t>
       </w:r>
       <w:r>
         <w:t xml:space="preserve">use </w:t>
@@ -898,40 +861,16 @@
         <w:t xml:space="preserve">births. </w:t>
       </w:r>
       <w:r>
-        <w:t xml:space="preserve">Examining birth data from British Columbia, Janssen and Ryan Et al. demonstrate that low-risk women planning on giving birth with the assistance of a midwife were less likely to receive narcotic analgesia, </w:t>
-      </w:r>
-      <w:proofErr w:type="spellStart"/>
-      <w:r>
-        <w:t>amniotomy</w:t>
-      </w:r>
-      <w:proofErr w:type="spellEnd"/>
-      <w:r>
-        <w:t xml:space="preserve">, cesarean section and electronic fetal monitoring than patients planning to deliver with a family practice doctor. </w:t>
-      </w:r>
-      <w:r>
-        <w:t xml:space="preserve">Rosenblatt and Dobie Et al. produced similar results to Janssen and Ryan found similar results in the state of Washington. Their results also demonstrated that family practice doctors administered interventions at essentially the same rate as obstetricians. From a randomized trial in the UK </w:t>
-      </w:r>
-      <w:proofErr w:type="spellStart"/>
-      <w:r>
-        <w:t>Turnbill</w:t>
-      </w:r>
-      <w:proofErr w:type="spellEnd"/>
-      <w:r>
-        <w:t xml:space="preserve"> and Holmes Et al. demonstrate that many of the same findings of Rosenblatt and Janssen as well as showing that neonatal outcomes are much the same between shared care (obstetricians, family practice, midwives) and midwives. Also, perineal tears were lower and mother’s satisfaction was higher among women delivered by a midwife.</w:t>
+        <w:t xml:space="preserve">Examining birth data from British Columbia, Janssen and Ryan Et al. demonstrate that low-risk women planning on giving birth with the assistance of a midwife were less likely to receive narcotic analgesia, amniotomy, cesarean section and electronic fetal monitoring than patients planning to deliver with a family practice doctor. </w:t>
+      </w:r>
+      <w:r>
+        <w:t>Rosenblatt and Dobie Et al. produced similar results to Janssen and Ryan found similar results in the state of Washington. Their results also demonstrated that family practice doctors administered interventions at essentially the same rate as obstetricians. From a randomized trial in the UK Turnbill and Holmes Et al. demonstrate that many of the same findings of Rosenblatt and Janssen as well as showing that neonatal outcomes are much the same between shared care (obstetricians, family practice, midwives) and midwives. Also, perineal tears were lower and mother’s satisfaction was higher among women delivered by a midwife.</w:t>
       </w:r>
       <w:r>
         <w:t xml:space="preserve"> Finally, </w:t>
       </w:r>
       <w:r>
-        <w:t xml:space="preserve">Jena, Prasad, Goldman and </w:t>
-      </w:r>
-      <w:proofErr w:type="spellStart"/>
-      <w:r>
-        <w:t>Romley</w:t>
-      </w:r>
-      <w:proofErr w:type="spellEnd"/>
-      <w:r>
-        <w:t xml:space="preserve"> demonstrate that patients treated for AMI and heart-failure at major teaching hospitals durin</w:t>
+        <w:t>Jena, Prasad, Goldman and Romley demonstrate that patients treated for AMI and heart-failure at major teaching hospitals durin</w:t>
       </w:r>
       <w:r>
         <w:t>g two national conferences for c</w:t>
@@ -1207,15 +1146,7 @@
         <w:ind w:firstLine="720"/>
       </w:pPr>
       <w:r>
-        <w:t xml:space="preserve">The data for this study were obtained from the National Bureau of Economic Research (NBER), which keeps a repository of U.S. </w:t>
-      </w:r>
-      <w:proofErr w:type="spellStart"/>
-      <w:r>
-        <w:t>natality</w:t>
-      </w:r>
-      <w:proofErr w:type="spellEnd"/>
-      <w:r>
-        <w:t xml:space="preserve"> data gathered by the Center for Disease Control (CDC). </w:t>
+        <w:t xml:space="preserve">The data for this study were obtained from the National Bureau of Economic Research (NBER), which keeps a repository of U.S. natality data gathered by the Center for Disease Control (CDC). </w:t>
       </w:r>
       <w:r>
         <w:t>The CDC collects data on every known birth</w:t>
@@ -1257,29 +1188,136 @@
         <w:ind w:firstLine="720"/>
       </w:pPr>
       <w:r>
-        <w:t xml:space="preserve">The data covers all births in all fifty states and the District of Columbia from 1995-2002. More data exists for subsequent years, but due to issues with important variables being dropped in later years the study was limited to the above mentioned timeframe. </w:t>
-      </w:r>
-      <w:r>
-        <w:t xml:space="preserve">Also, due to my computational constraints I was unable to analyze all of the data from this period. I limited my analysis to births that took place in New Mexico because </w:t>
+        <w:t>The data covers all births in all fifty states and the Dis</w:t>
+      </w:r>
+      <w:r>
+        <w:t>trict of Columbia from 1995-2004</w:t>
+      </w:r>
+      <w:r>
+        <w:t xml:space="preserve">. More data exists for subsequent years, but due to </w:t>
+      </w:r>
+      <w:r>
+        <w:t>missing key variables</w:t>
+      </w:r>
+      <w:r>
+        <w:t xml:space="preserve"> in later years the study was limited to the above mentioned timeframe. </w:t>
+      </w:r>
+      <w:r>
+        <w:t xml:space="preserve">Also, due to my computational constraints I was unable to analyze all of the data from this period. I limited my analysis to births that took place in </w:t>
+      </w:r>
+      <w:r>
+        <w:t>Georgia</w:t>
+      </w:r>
+      <w:r>
+        <w:t xml:space="preserve"> because </w:t>
       </w:r>
       <w:r>
         <w:t>it</w:t>
       </w:r>
       <w:r>
-        <w:t xml:space="preserve"> had the greatest proportion of</w:t>
-      </w:r>
-      <w:r>
-        <w:t xml:space="preserve"> births delivered by a midwife (approximately 25% of all births). I further limited my </w:t>
-      </w:r>
-      <w:r>
-        <w:t xml:space="preserve">study to women who did not give birth by cesarean section and who were delivering their first child. Women who had given birth previously to either a live or still born child may have learned valuable information about their personal childbearing experience which would likely exacerbate the selection bias problem. </w:t>
-      </w:r>
-      <w:r>
-        <w:t xml:space="preserve">Also, cesarean births were excluded in order to analyze </w:t>
+        <w:t xml:space="preserve"> had a large </w:t>
+      </w:r>
+      <w:r>
+        <w:t>proportion of</w:t>
+      </w:r>
+      <w:r>
+        <w:t xml:space="preserve"> births delivere</w:t>
+      </w:r>
+      <w:r>
+        <w:t>d by a midwife (approximately 20</w:t>
+      </w:r>
+      <w:r>
+        <w:t>% of all births)</w:t>
+      </w:r>
+      <w:r>
+        <w:t xml:space="preserve"> and it is one of the largest states in country by population (Wikipedia)</w:t>
+      </w:r>
+      <w:r>
+        <w:t xml:space="preserve">. I further limited my </w:t>
+      </w:r>
+      <w:r>
+        <w:t xml:space="preserve">study to women who did not give birth by cesarean section and who were delivering their first child. Women who had given birth previously to either a live or still born child may have learned valuable information about their childbearing experience which would likely exacerbate the selection bias problem. </w:t>
+      </w:r>
+      <w:r>
+        <w:t xml:space="preserve">Also, cesarean births were excluded </w:t>
       </w:r>
       <w:r>
         <w:lastRenderedPageBreak/>
-        <w:t xml:space="preserve">how midwives actually perform while delivering babies. Since midwives are not able to perform cesarean sections it is natural to exclude cesarean sections regardless of whether or not they were preplanned. </w:t>
+        <w:t xml:space="preserve">in order to analyze how midwives actually perform while delivering babies. Since midwives are not able to perform cesarean sections </w:t>
+      </w:r>
+      <w:r>
+        <w:t>they are naturally excluded</w:t>
+      </w:r>
+      <w:r>
+        <w:t xml:space="preserve"> regardless of whether or not they were preplanned. </w:t>
+      </w:r>
+      <w:r>
+        <w:rPr>
+          <w:i/>
+        </w:rPr>
+        <w:t>Figure 1</w:t>
+      </w:r>
+      <w:r>
+        <w:t xml:space="preserve"> gives a visual representation of </w:t>
+      </w:r>
+      <w:r>
+        <w:t xml:space="preserve">proportion of births attended by a midwife in the lower forty-eight states. </w:t>
+      </w:r>
+    </w:p>
+    <w:p>
+      <w:pPr>
+        <w:spacing w:line="360" w:lineRule="auto"/>
+        <w:ind w:firstLine="720"/>
+        <w:rPr>
+          <w:i/>
+        </w:rPr>
+      </w:pPr>
+      <w:r>
+        <w:rPr>
+          <w:i/>
+        </w:rPr>
+        <w:t>Figure 1</w:t>
+      </w:r>
+      <w:r>
+        <w:rPr>
+          <w:i/>
+          <w:noProof/>
+        </w:rPr>
+        <w:drawing>
+          <wp:inline distT="0" distB="0" distL="0" distR="0" wp14:anchorId="1796C1B6" wp14:editId="104C596F">
+            <wp:extent cx="6972099" cy="5055235"/>
+            <wp:effectExtent l="0" t="0" r="0" b="0"/>
+            <wp:docPr id="1" name="Picture 1"/>
+            <wp:cNvGraphicFramePr>
+              <a:graphicFrameLocks xmlns:a="http://schemas.openxmlformats.org/drawingml/2006/main" noChangeAspect="1"/>
+            </wp:cNvGraphicFramePr>
+            <a:graphic xmlns:a="http://schemas.openxmlformats.org/drawingml/2006/main">
+              <a:graphicData uri="http://schemas.openxmlformats.org/drawingml/2006/picture">
+                <pic:pic xmlns:pic="http://schemas.openxmlformats.org/drawingml/2006/picture">
+                  <pic:nvPicPr>
+                    <pic:cNvPr id="1" name=""/>
+                    <pic:cNvPicPr/>
+                  </pic:nvPicPr>
+                  <pic:blipFill>
+                    <a:blip r:embed="rId7"/>
+                    <a:stretch>
+                      <a:fillRect/>
+                    </a:stretch>
+                  </pic:blipFill>
+                  <pic:spPr>
+                    <a:xfrm>
+                      <a:off x="0" y="0"/>
+                      <a:ext cx="6997867" cy="5073918"/>
+                    </a:xfrm>
+                    <a:prstGeom prst="rect">
+                      <a:avLst/>
+                    </a:prstGeom>
+                  </pic:spPr>
+                </pic:pic>
+              </a:graphicData>
+            </a:graphic>
+          </wp:inline>
+        </w:drawing>
       </w:r>
     </w:p>
     <w:p>
@@ -1292,7 +1330,71 @@
         <w:spacing w:line="360" w:lineRule="auto"/>
       </w:pPr>
       <w:r>
-        <w:t>Next</w:t>
+        <w:t>Hypothesis</w:t>
+      </w:r>
+    </w:p>
+    <w:p>
+      <w:pPr>
+        <w:spacing w:line="360" w:lineRule="auto"/>
+        <w:ind w:firstLine="720"/>
+      </w:pPr>
+      <w:r>
+        <w:t xml:space="preserve">This research will test whether births attended by midwives have noticeably different </w:t>
+      </w:r>
+      <w:r>
+        <w:t xml:space="preserve">neonatal </w:t>
+      </w:r>
+      <w:r>
+        <w:t>outcomes</w:t>
+      </w:r>
+      <w:r>
+        <w:t>, specifically neonatal mortality and five-minute APGAR score</w:t>
+      </w:r>
+      <w:r>
+        <w:t xml:space="preserve"> from births attended by doctors</w:t>
+      </w:r>
+      <w:r>
+        <w:t xml:space="preserve">. Investigating the relationship between midwife assisted births and neonatal outcomes may be obscured by the </w:t>
+      </w:r>
+      <w:r>
+        <w:t xml:space="preserve">myriad of </w:t>
+      </w:r>
+      <w:r>
+        <w:t xml:space="preserve">medical complications that may affect a woman or her baby during childbirth. </w:t>
+      </w:r>
+      <w:r>
+        <w:t>Therefore</w:t>
+      </w:r>
+      <w:r>
+        <w:t>,</w:t>
+      </w:r>
+      <w:r>
+        <w:t xml:space="preserve"> to aid in uncovering any potential </w:t>
+      </w:r>
+      <w:r>
+        <w:lastRenderedPageBreak/>
+        <w:t>relationships I divided the data into both low-risk and high-risk births, which will be defined later, to test whether midwives fare relatively better or worse give the risk-level of the birth. I hypothesize that midwives will achieve neonatal mortality rates and five minute APGAR scores</w:t>
+      </w:r>
+      <w:r>
+        <w:t xml:space="preserve"> among low-risk births that resemble</w:t>
+      </w:r>
+      <w:r>
+        <w:t xml:space="preserve"> or are more favorable than</w:t>
+      </w:r>
+      <w:r>
+        <w:t xml:space="preserve"> those found among babies delivered by doctors.</w:t>
+      </w:r>
+      <w:r>
+        <w:t xml:space="preserve"> I also hypothesize that high-risk births delivered by midwives will exhibit higher infant-mortality and lower APGAR scores. </w:t>
+      </w:r>
+      <w:r>
+        <w:t>The next section will layout the methodology for test</w:t>
+      </w:r>
+      <w:r>
+        <w:t>ing</w:t>
+      </w:r>
+      <w:r>
+        <w:t xml:space="preserve"> these hypotheses.</w:t>
       </w:r>
     </w:p>
     <w:p>
@@ -1304,6 +1406,104 @@
         </w:numPr>
         <w:spacing w:line="360" w:lineRule="auto"/>
       </w:pPr>
+      <w:r>
+        <w:t>M</w:t>
+      </w:r>
+      <w:r>
+        <w:t>ethodology</w:t>
+      </w:r>
+    </w:p>
+    <w:p>
+      <w:pPr>
+        <w:spacing w:line="360" w:lineRule="auto"/>
+      </w:pPr>
+      <w:r>
+        <w:t>Specifications for low-risk/high-risk</w:t>
+      </w:r>
+    </w:p>
+    <w:p>
+      <w:pPr>
+        <w:spacing w:line="360" w:lineRule="auto"/>
+        <w:ind w:firstLine="720"/>
+      </w:pPr>
+      <w:r>
+        <w:t>The CDC provides a very detailed record the health of the mother and baby before</w:t>
+      </w:r>
+      <w:r>
+        <w:t>, during</w:t>
+      </w:r>
+      <w:r>
+        <w:t xml:space="preserve"> and after the </w:t>
+      </w:r>
+      <w:r>
+        <w:t xml:space="preserve">birth of the child. </w:t>
+      </w:r>
+      <w:r>
+        <w:t xml:space="preserve">High-risk pregnancies were classified based on a series of indicators that would have either been visible to the practitioner before or during labor but is not based on any variables that would have visible only after birth. These variables include </w:t>
+      </w:r>
+      <w:bookmarkStart w:id="0" w:name="_GoBack"/>
+      <w:bookmarkEnd w:id="0"/>
+      <w:r>
+        <w:t xml:space="preserve"> </w:t>
+      </w:r>
+    </w:p>
+    <w:p>
+      <w:pPr>
+        <w:spacing w:line="360" w:lineRule="auto"/>
+      </w:pPr>
+    </w:p>
+    <w:p>
+      <w:pPr>
+        <w:spacing w:line="360" w:lineRule="auto"/>
+      </w:pPr>
+      <w:r>
+        <w:t>Propensity score matching</w:t>
+      </w:r>
+    </w:p>
+    <w:p>
+      <w:pPr>
+        <w:spacing w:line="360" w:lineRule="auto"/>
+      </w:pPr>
+      <w:r>
+        <w:tab/>
+        <w:t>Why it matters</w:t>
+      </w:r>
+    </w:p>
+    <w:p>
+      <w:pPr>
+        <w:spacing w:line="360" w:lineRule="auto"/>
+      </w:pPr>
+      <w:r>
+        <w:tab/>
+        <w:t>What it does</w:t>
+      </w:r>
+    </w:p>
+    <w:p>
+      <w:pPr>
+        <w:spacing w:line="360" w:lineRule="auto"/>
+      </w:pPr>
+      <w:r>
+        <w:tab/>
+        <w:t>How I will match</w:t>
+      </w:r>
+    </w:p>
+    <w:p>
+      <w:pPr>
+        <w:spacing w:line="360" w:lineRule="auto"/>
+      </w:pPr>
+    </w:p>
+    <w:p>
+      <w:pPr>
+        <w:pStyle w:val="ListParagraph"/>
+        <w:numPr>
+          <w:ilvl w:val="1"/>
+          <w:numId w:val="3"/>
+        </w:numPr>
+        <w:spacing w:line="360" w:lineRule="auto"/>
+      </w:pPr>
+      <w:r>
+        <w:t>Next</w:t>
+      </w:r>
     </w:p>
     <w:p>
       <w:pPr>
@@ -1315,83 +1515,75 @@
         <w:spacing w:line="360" w:lineRule="auto"/>
       </w:pPr>
       <w:r>
-        <w:t>Next</w:t>
-      </w:r>
-    </w:p>
-    <w:p/>
-    <w:p/>
-    <w:p/>
-    <w:p/>
-    <w:p>
-      <w:r>
-        <w:t>Propensity</w:t>
-      </w:r>
-    </w:p>
-    <w:p/>
-    <w:p/>
-    <w:p/>
-    <w:p/>
-    <w:p/>
-    <w:p/>
-    <w:p/>
-    <w:p>
-      <w:r>
-        <w:t>Mortality</w:t>
-      </w:r>
-    </w:p>
-    <w:p/>
-    <w:p/>
-    <w:p/>
-    <w:p/>
-    <w:p/>
-    <w:p/>
-    <w:p/>
-    <w:p>
-      <w:r>
-        <w:t>APGAR</w:t>
-      </w:r>
-    </w:p>
-    <w:p/>
-    <w:p/>
-    <w:p/>
-    <w:p/>
-    <w:p/>
-    <w:p/>
-    <w:p/>
-    <w:p/>
-    <w:p/>
-    <w:p/>
-    <w:p/>
-    <w:p/>
-    <w:p/>
-    <w:p/>
-    <w:p/>
-    <w:p>
-      <w:r>
-        <w:t>Low Risk</w:t>
-      </w:r>
-    </w:p>
-    <w:p/>
-    <w:p/>
-    <w:p/>
-    <w:p/>
-    <w:p/>
-    <w:p/>
-    <w:p/>
-    <w:p/>
-    <w:p/>
-    <w:p/>
-    <w:p/>
-    <w:p/>
-    <w:p/>
-    <w:p/>
-    <w:p/>
-    <w:p/>
-    <w:p/>
-    <w:p>
-      <w:bookmarkStart w:id="0" w:name="_GoBack"/>
-      <w:bookmarkEnd w:id="0"/>
-    </w:p>
+        <w:t>Discussion</w:t>
+      </w:r>
+    </w:p>
+    <w:p>
+      <w:pPr>
+        <w:pStyle w:val="ListParagraph"/>
+        <w:numPr>
+          <w:ilvl w:val="1"/>
+          <w:numId w:val="3"/>
+        </w:numPr>
+        <w:spacing w:line="360" w:lineRule="auto"/>
+      </w:pPr>
+      <w:r>
+        <w:t>Results</w:t>
+      </w:r>
+    </w:p>
+    <w:p>
+      <w:pPr>
+        <w:pStyle w:val="ListParagraph"/>
+        <w:numPr>
+          <w:ilvl w:val="1"/>
+          <w:numId w:val="3"/>
+        </w:numPr>
+        <w:spacing w:line="360" w:lineRule="auto"/>
+      </w:pPr>
+      <w:r>
+        <w:t>Policy Implications</w:t>
+      </w:r>
+    </w:p>
+    <w:p>
+      <w:pPr>
+        <w:pStyle w:val="ListParagraph"/>
+        <w:numPr>
+          <w:ilvl w:val="1"/>
+          <w:numId w:val="3"/>
+        </w:numPr>
+        <w:spacing w:line="360" w:lineRule="auto"/>
+      </w:pPr>
+      <w:r>
+        <w:t>Future Research</w:t>
+      </w:r>
+    </w:p>
+    <w:p>
+      <w:pPr>
+        <w:pStyle w:val="ListParagraph"/>
+        <w:numPr>
+          <w:ilvl w:val="1"/>
+          <w:numId w:val="3"/>
+        </w:numPr>
+        <w:spacing w:line="360" w:lineRule="auto"/>
+      </w:pPr>
+    </w:p>
+    <w:p/>
+    <w:p/>
+    <w:p/>
+    <w:p/>
+    <w:p/>
+    <w:p/>
+    <w:p/>
+    <w:p/>
+    <w:p/>
+    <w:p/>
+    <w:p/>
+    <w:p/>
+    <w:p/>
+    <w:p/>
+    <w:p/>
+    <w:p/>
+    <w:p/>
     <w:p/>
     <w:p/>
     <w:p/>
@@ -1440,7 +1632,7 @@
         <w:spacing w:line="360" w:lineRule="auto"/>
         <w:ind w:left="1080"/>
       </w:pPr>
-      <w:hyperlink r:id="rId7" w:history="1">
+      <w:hyperlink r:id="rId8" w:history="1">
         <w:r>
           <w:rPr>
             <w:rStyle w:val="Hyperlink"/>
@@ -1472,7 +1664,7 @@
         <w:spacing w:line="360" w:lineRule="auto"/>
         <w:ind w:left="1080"/>
       </w:pPr>
-      <w:hyperlink r:id="rId8" w:history="1">
+      <w:hyperlink r:id="rId9" w:history="1">
         <w:r>
           <w:rPr>
             <w:rStyle w:val="Hyperlink"/>
@@ -1494,7 +1686,7 @@
         <w:spacing w:line="360" w:lineRule="auto"/>
         <w:ind w:left="1080"/>
       </w:pPr>
-      <w:hyperlink r:id="rId9" w:history="1">
+      <w:hyperlink r:id="rId10" w:history="1">
         <w:r>
           <w:rPr>
             <w:rStyle w:val="Hyperlink"/>
@@ -1516,13 +1708,35 @@
         <w:spacing w:line="360" w:lineRule="auto"/>
         <w:ind w:left="1080"/>
       </w:pPr>
-      <w:r>
-        <w:t>http://www.soderbom.net/metrix2/lec3.pdf</w:t>
+      <w:hyperlink r:id="rId11" w:history="1">
+        <w:r>
+          <w:rPr>
+            <w:rStyle w:val="Hyperlink"/>
+          </w:rPr>
+          <w:t>http://www.soderbom.net/metrix2/lec3.pdf</w:t>
+        </w:r>
+      </w:hyperlink>
+    </w:p>
+    <w:p>
+      <w:pPr>
+        <w:pStyle w:val="ListParagraph"/>
+        <w:spacing w:line="360" w:lineRule="auto"/>
+        <w:ind w:left="1080"/>
+      </w:pPr>
+    </w:p>
+    <w:p>
+      <w:pPr>
+        <w:pStyle w:val="ListParagraph"/>
+        <w:spacing w:line="360" w:lineRule="auto"/>
+        <w:ind w:left="1080"/>
+      </w:pPr>
+      <w:r>
+        <w:t>https://en.wikipedia.org/wiki/List_of_U.S._states_and_territories_by_population</w:t>
       </w:r>
     </w:p>
     <w:sectPr>
-      <w:footerReference w:type="even" r:id="rId10"/>
-      <w:footerReference w:type="default" r:id="rId11"/>
+      <w:footerReference w:type="even" r:id="rId12"/>
+      <w:footerReference w:type="default" r:id="rId13"/>
       <w:pgSz w:w="12240" w:h="15840"/>
       <w:pgMar w:top="1440" w:right="1440" w:bottom="1440" w:left="1440" w:header="720" w:footer="720" w:gutter="0"/>
       <w:cols w:space="720"/>

</xml_diff>